<commit_message>
Updated index.html, style.css and Resume file
</commit_message>
<xml_diff>
--- a/Nick_Yarovoi_Resume.docx
+++ b/Nick_Yarovoi_Resume.docx
@@ -32,7 +32,7 @@
             </w14:srgbClr>
           </w14:shadow>
         </w:rPr>
-        <w:tab/>
+        <w:t xml:space="preserve">    </w:t>
       </w:r>
       <w:r>
         <w:rPr>
@@ -91,97 +91,89 @@
         <w:rPr>
           <w:rStyle w:val="Hyperlink"/>
           <w:rFonts w:ascii="Times New Roman" w:eastAsia="MS Mincho" w:hAnsi="Times New Roman"/>
-          <w:sz w:val="22"/>
-        </w:rPr>
-      </w:pPr>
-      <w:r>
-        <w:rPr>
-          <w:rFonts w:ascii="Times New Roman" w:eastAsia="MS Mincho" w:hAnsi="Times New Roman"/>
-          <w:sz w:val="22"/>
+        </w:rPr>
+      </w:pPr>
+      <w:r>
+        <w:rPr>
+          <w:rFonts w:ascii="Times New Roman" w:eastAsia="MS Mincho" w:hAnsi="Times New Roman"/>
         </w:rPr>
         <w:t xml:space="preserve">San Diego, CA </w:t>
       </w:r>
       <w:r>
         <w:rPr>
           <w:rFonts w:ascii="Times New Roman" w:eastAsia="MS Mincho" w:hAnsi="Times New Roman"/>
-          <w:sz w:val="22"/>
-        </w:rPr>
-        <w:t>92124</w:t>
-      </w:r>
-      <w:r>
-        <w:rPr>
-          <w:rFonts w:ascii="Times New Roman" w:eastAsia="MS Mincho" w:hAnsi="Times New Roman"/>
-          <w:sz w:val="22"/>
+        </w:rPr>
+        <w:t>9210</w:t>
+      </w:r>
+      <w:r>
+        <w:rPr>
+          <w:rFonts w:ascii="Times New Roman" w:eastAsia="MS Mincho" w:hAnsi="Times New Roman"/>
+        </w:rPr>
+        <w:t>4</w:t>
+      </w:r>
+      <w:r>
+        <w:rPr>
+          <w:rFonts w:ascii="Times New Roman" w:eastAsia="MS Mincho" w:hAnsi="Times New Roman"/>
         </w:rPr>
         <w:t xml:space="preserve"> </w:t>
       </w:r>
       <w:r>
         <w:rPr>
           <w:rFonts w:ascii="Times New Roman" w:eastAsia="MS Mincho" w:hAnsi="Times New Roman"/>
-          <w:sz w:val="22"/>
         </w:rPr>
         <w:sym w:font="Symbol" w:char="F0B7"/>
       </w:r>
       <w:r>
         <w:rPr>
           <w:rFonts w:ascii="Times New Roman" w:eastAsia="MS Mincho" w:hAnsi="Times New Roman"/>
-          <w:sz w:val="22"/>
         </w:rPr>
         <w:t xml:space="preserve"> (</w:t>
       </w:r>
       <w:r>
         <w:rPr>
           <w:rFonts w:ascii="Times New Roman" w:eastAsia="MS Mincho" w:hAnsi="Times New Roman"/>
-          <w:sz w:val="22"/>
         </w:rPr>
         <w:t>409</w:t>
       </w:r>
       <w:r>
         <w:rPr>
           <w:rFonts w:ascii="Times New Roman" w:eastAsia="MS Mincho" w:hAnsi="Times New Roman"/>
-          <w:sz w:val="22"/>
         </w:rPr>
         <w:t xml:space="preserve">) </w:t>
       </w:r>
       <w:r>
         <w:rPr>
           <w:rFonts w:ascii="Times New Roman" w:eastAsia="MS Mincho" w:hAnsi="Times New Roman"/>
-          <w:sz w:val="22"/>
         </w:rPr>
         <w:t>354</w:t>
       </w:r>
       <w:r>
         <w:rPr>
           <w:rFonts w:ascii="Times New Roman" w:eastAsia="MS Mincho" w:hAnsi="Times New Roman"/>
-          <w:sz w:val="22"/>
         </w:rPr>
         <w:t>-</w:t>
       </w:r>
       <w:r>
         <w:rPr>
           <w:rFonts w:ascii="Times New Roman" w:eastAsia="MS Mincho" w:hAnsi="Times New Roman"/>
-          <w:sz w:val="22"/>
         </w:rPr>
         <w:t>0962</w:t>
       </w:r>
       <w:r>
         <w:rPr>
           <w:rFonts w:ascii="Times New Roman" w:eastAsia="MS Mincho" w:hAnsi="Times New Roman"/>
-          <w:sz w:val="22"/>
         </w:rPr>
         <w:t xml:space="preserve"> </w:t>
       </w:r>
       <w:r>
         <w:rPr>
           <w:rFonts w:ascii="Times New Roman" w:eastAsia="MS Mincho" w:hAnsi="Times New Roman"/>
-          <w:sz w:val="22"/>
         </w:rPr>
         <w:sym w:font="Symbol" w:char="F0B7"/>
       </w:r>
       <w:r>
         <w:rPr>
           <w:rFonts w:ascii="Times New Roman" w:eastAsia="MS Mincho" w:hAnsi="Times New Roman"/>
-          <w:sz w:val="22"/>
         </w:rPr>
         <w:t xml:space="preserve"> </w:t>
       </w:r>
@@ -190,7 +182,6 @@
           <w:rPr>
             <w:rStyle w:val="Hyperlink"/>
             <w:rFonts w:ascii="Times New Roman" w:eastAsia="MS Mincho" w:hAnsi="Times New Roman"/>
-            <w:sz w:val="22"/>
           </w:rPr>
           <w:t>nick.yara1994@gmail.com</w:t>
         </w:r>
@@ -198,14 +189,12 @@
       <w:r>
         <w:rPr>
           <w:rFonts w:ascii="Times New Roman" w:eastAsia="MS Mincho" w:hAnsi="Times New Roman"/>
-          <w:sz w:val="22"/>
         </w:rPr>
         <w:t xml:space="preserve"> </w:t>
       </w:r>
       <w:r>
         <w:rPr>
           <w:rFonts w:ascii="Times New Roman" w:eastAsia="MS Mincho" w:hAnsi="Times New Roman"/>
-          <w:sz w:val="22"/>
         </w:rPr>
         <w:sym w:font="Symbol" w:char="F0B7"/>
       </w:r>
@@ -214,7 +203,6 @@
           <w:rPr>
             <w:rStyle w:val="Hyperlink"/>
             <w:rFonts w:ascii="Times New Roman" w:eastAsia="MS Mincho" w:hAnsi="Times New Roman"/>
-            <w:sz w:val="22"/>
           </w:rPr>
           <w:t>LinkedIn</w:t>
         </w:r>
@@ -223,21 +211,18 @@
         <w:rPr>
           <w:rStyle w:val="Hyperlink"/>
           <w:rFonts w:ascii="Times New Roman" w:eastAsia="MS Mincho" w:hAnsi="Times New Roman"/>
-          <w:sz w:val="22"/>
         </w:rPr>
         <w:t xml:space="preserve"> </w:t>
       </w:r>
       <w:r>
         <w:rPr>
           <w:rFonts w:ascii="Times New Roman" w:eastAsia="MS Mincho" w:hAnsi="Times New Roman"/>
-          <w:sz w:val="22"/>
         </w:rPr>
         <w:sym w:font="Symbol" w:char="F0B7"/>
       </w:r>
       <w:r>
         <w:rPr>
           <w:rFonts w:ascii="Times New Roman" w:eastAsia="MS Mincho" w:hAnsi="Times New Roman"/>
-          <w:sz w:val="22"/>
         </w:rPr>
         <w:t xml:space="preserve"> </w:t>
       </w:r>
@@ -246,7 +231,6 @@
           <w:rPr>
             <w:rStyle w:val="Hyperlink"/>
             <w:rFonts w:ascii="Times New Roman" w:eastAsia="MS Mincho" w:hAnsi="Times New Roman"/>
-            <w:sz w:val="22"/>
           </w:rPr>
           <w:t>GitHub</w:t>
         </w:r>
@@ -255,21 +239,18 @@
         <w:rPr>
           <w:rStyle w:val="Hyperlink"/>
           <w:rFonts w:ascii="Times New Roman" w:eastAsia="MS Mincho" w:hAnsi="Times New Roman"/>
-          <w:sz w:val="22"/>
         </w:rPr>
         <w:t xml:space="preserve"> </w:t>
       </w:r>
       <w:r>
         <w:rPr>
           <w:rFonts w:ascii="Times New Roman" w:eastAsia="MS Mincho" w:hAnsi="Times New Roman"/>
-          <w:sz w:val="22"/>
         </w:rPr>
         <w:sym w:font="Symbol" w:char="F0B7"/>
       </w:r>
       <w:r>
         <w:rPr>
           <w:rFonts w:ascii="Times New Roman" w:eastAsia="MS Mincho" w:hAnsi="Times New Roman"/>
-          <w:sz w:val="22"/>
         </w:rPr>
         <w:t xml:space="preserve">  </w:t>
       </w:r>
@@ -278,7 +259,6 @@
           <w:rPr>
             <w:rStyle w:val="Hyperlink"/>
             <w:rFonts w:ascii="Times New Roman" w:eastAsia="MS Mincho" w:hAnsi="Times New Roman"/>
-            <w:sz w:val="22"/>
           </w:rPr>
           <w:t>Portfolio</w:t>
         </w:r>
@@ -287,21 +267,18 @@
         <w:rPr>
           <w:rStyle w:val="Hyperlink"/>
           <w:rFonts w:ascii="Times New Roman" w:eastAsia="MS Mincho" w:hAnsi="Times New Roman"/>
-          <w:sz w:val="22"/>
         </w:rPr>
         <w:t xml:space="preserve"> </w:t>
       </w:r>
       <w:r>
         <w:rPr>
           <w:rFonts w:ascii="Times New Roman" w:eastAsia="MS Mincho" w:hAnsi="Times New Roman"/>
-          <w:sz w:val="22"/>
         </w:rPr>
         <w:sym w:font="Symbol" w:char="F0B7"/>
       </w:r>
       <w:r>
         <w:rPr>
           <w:rFonts w:ascii="Times New Roman" w:eastAsia="MS Mincho" w:hAnsi="Times New Roman"/>
-          <w:sz w:val="22"/>
         </w:rPr>
         <w:t xml:space="preserve"> </w:t>
       </w:r>
@@ -310,7 +287,6 @@
           <w:rPr>
             <w:rStyle w:val="Hyperlink"/>
             <w:rFonts w:ascii="Times New Roman" w:eastAsia="MS Mincho" w:hAnsi="Times New Roman"/>
-            <w:sz w:val="22"/>
           </w:rPr>
           <w:t>Tableau</w:t>
         </w:r>
@@ -322,26 +298,36 @@
         <w:jc w:val="center"/>
         <w:rPr>
           <w:rFonts w:ascii="Times New Roman" w:eastAsia="MS Mincho" w:hAnsi="Times New Roman"/>
+        </w:rPr>
+      </w:pPr>
+    </w:p>
+    <w:p>
+      <w:pPr>
+        <w:pStyle w:val="PlainText"/>
+        <w:rPr>
+          <w:rFonts w:ascii="Times New Roman" w:eastAsia="MS Mincho" w:hAnsi="Times New Roman"/>
+          <w:sz w:val="12"/>
+        </w:rPr>
+      </w:pPr>
+    </w:p>
+    <w:p>
+      <w:pPr>
+        <w:pStyle w:val="Style1"/>
+      </w:pPr>
+      <w:r>
+        <w:t>Summary of Qualifications</w:t>
+      </w:r>
+    </w:p>
+    <w:p>
+      <w:pPr>
+        <w:pStyle w:val="PlainText"/>
+        <w:ind w:firstLine="720"/>
+        <w:rPr>
+          <w:rFonts w:ascii="Times New Roman" w:hAnsi="Times New Roman"/>
           <w:sz w:val="22"/>
-        </w:rPr>
-      </w:pPr>
-    </w:p>
-    <w:p>
-      <w:pPr>
-        <w:pStyle w:val="PlainText"/>
-        <w:rPr>
-          <w:rFonts w:ascii="Times New Roman" w:eastAsia="MS Mincho" w:hAnsi="Times New Roman"/>
-          <w:sz w:val="12"/>
-        </w:rPr>
-      </w:pPr>
-    </w:p>
-    <w:p>
-      <w:pPr>
-        <w:pStyle w:val="Style1"/>
-      </w:pPr>
-      <w:r>
-        <w:t>Summary of Qualifications</w:t>
-      </w:r>
+          <w:szCs w:val="22"/>
+        </w:rPr>
+      </w:pPr>
     </w:p>
     <w:p>
       <w:pPr>
@@ -349,43 +335,44 @@
         <w:ind w:firstLine="720"/>
         <w:rPr>
           <w:rFonts w:ascii="Times New Roman" w:hAnsi="Times New Roman"/>
-          <w:sz w:val="22"/>
-          <w:szCs w:val="22"/>
-        </w:rPr>
-      </w:pPr>
-      <w:r>
-        <w:rPr>
-          <w:rFonts w:ascii="Times New Roman" w:hAnsi="Times New Roman"/>
-          <w:sz w:val="22"/>
-          <w:szCs w:val="22"/>
-        </w:rPr>
-        <w:t>Data Analyst with 2+ years of experience interpreting and analyzing data in order to drive successful business solutions. Adept at working independently and collaborating with teams across multiple functions</w:t>
-      </w:r>
-      <w:r>
-        <w:rPr>
-          <w:rFonts w:ascii="Times New Roman" w:eastAsia="MS Mincho" w:hAnsi="Times New Roman"/>
-          <w:sz w:val="22"/>
+          <w:szCs w:val="22"/>
+        </w:rPr>
+      </w:pPr>
+      <w:r>
+        <w:rPr>
+          <w:rFonts w:ascii="Times New Roman" w:hAnsi="Times New Roman"/>
+          <w:szCs w:val="22"/>
+        </w:rPr>
+        <w:t>Data Analyst with 3</w:t>
+      </w:r>
+      <w:r>
+        <w:rPr>
+          <w:rFonts w:ascii="Times New Roman" w:hAnsi="Times New Roman"/>
+          <w:szCs w:val="22"/>
+        </w:rPr>
+        <w:t>+ years of experience interpreting and analyzing data in order to drive successful business solutions. Adept at working independently and collaborating with teams across multiple functions</w:t>
+      </w:r>
+      <w:r>
+        <w:rPr>
+          <w:rFonts w:ascii="Times New Roman" w:eastAsia="MS Mincho" w:hAnsi="Times New Roman"/>
         </w:rPr>
         <w:t>. Analytical, diligent, and articulate.</w:t>
       </w:r>
       <w:r>
         <w:rPr>
           <w:rFonts w:ascii="Times New Roman" w:eastAsia="MS Mincho" w:hAnsi="Times New Roman"/>
-          <w:sz w:val="22"/>
         </w:rPr>
         <w:t xml:space="preserve"> Fluent in</w:t>
       </w:r>
       <w:r>
         <w:rPr>
           <w:rFonts w:ascii="Times New Roman" w:eastAsia="MS Mincho" w:hAnsi="Times New Roman"/>
-          <w:sz w:val="22"/>
         </w:rPr>
         <w:t xml:space="preserve"> English,</w:t>
       </w:r>
       <w:r>
         <w:rPr>
           <w:rFonts w:ascii="Times New Roman" w:eastAsia="MS Mincho" w:hAnsi="Times New Roman"/>
-          <w:sz w:val="22"/>
         </w:rPr>
         <w:t xml:space="preserve"> Russian and Ukrainian.</w:t>
       </w:r>
@@ -426,64 +413,62 @@
             <w:pPr>
               <w:jc w:val="center"/>
               <w:rPr>
-                <w:sz w:val="22"/>
+                <w:sz w:val="20"/>
+                <w:szCs w:val="22"/>
+              </w:rPr>
+            </w:pPr>
+          </w:p>
+          <w:p>
+            <w:pPr>
+              <w:jc w:val="center"/>
+              <w:rPr>
+                <w:sz w:val="20"/>
                 <w:szCs w:val="22"/>
               </w:rPr>
             </w:pPr>
             <w:r>
               <w:rPr>
-                <w:sz w:val="22"/>
+                <w:sz w:val="20"/>
                 <w:szCs w:val="22"/>
               </w:rPr>
               <w:t>Excel</w:t>
+            </w:r>
+            <w:r>
+              <w:rPr>
+                <w:sz w:val="20"/>
+                <w:szCs w:val="22"/>
+              </w:rPr>
+              <w:t xml:space="preserve"> (VBA</w:t>
+            </w:r>
+            <w:r>
+              <w:rPr>
+                <w:sz w:val="20"/>
+                <w:szCs w:val="22"/>
+              </w:rPr>
+              <w:t xml:space="preserve"> Macros</w:t>
+            </w:r>
+            <w:r>
+              <w:rPr>
+                <w:sz w:val="20"/>
+                <w:szCs w:val="22"/>
+              </w:rPr>
+              <w:t>)</w:t>
             </w:r>
           </w:p>
           <w:p>
             <w:pPr>
               <w:jc w:val="center"/>
               <w:rPr>
-                <w:sz w:val="22"/>
+                <w:sz w:val="20"/>
                 <w:szCs w:val="22"/>
               </w:rPr>
             </w:pPr>
             <w:r>
               <w:rPr>
-                <w:sz w:val="22"/>
+                <w:sz w:val="20"/>
                 <w:szCs w:val="22"/>
               </w:rPr>
               <w:t>Python (Pandas, Matplotlib, Flask, NumPy)</w:t>
-            </w:r>
-          </w:p>
-          <w:p>
-            <w:pPr>
-              <w:jc w:val="center"/>
-              <w:rPr>
-                <w:sz w:val="21"/>
-                <w:szCs w:val="21"/>
-              </w:rPr>
-            </w:pPr>
-            <w:r>
-              <w:rPr>
-                <w:sz w:val="21"/>
-                <w:szCs w:val="21"/>
-              </w:rPr>
-              <w:t>JavaScript (D3, Plotly, ChartJS)</w:t>
-            </w:r>
-          </w:p>
-          <w:p>
-            <w:pPr>
-              <w:jc w:val="center"/>
-              <w:rPr>
-                <w:sz w:val="22"/>
-                <w:szCs w:val="22"/>
-              </w:rPr>
-            </w:pPr>
-            <w:r>
-              <w:rPr>
-                <w:sz w:val="22"/>
-                <w:szCs w:val="22"/>
-              </w:rPr>
-              <w:t>HTML5, CSS, Bootstrap</w:t>
             </w:r>
           </w:p>
         </w:tc>
@@ -495,20 +480,29 @@
             <w:pPr>
               <w:jc w:val="center"/>
               <w:rPr>
-                <w:sz w:val="21"/>
+                <w:sz w:val="20"/>
+                <w:szCs w:val="21"/>
+              </w:rPr>
+            </w:pPr>
+          </w:p>
+          <w:p>
+            <w:pPr>
+              <w:jc w:val="center"/>
+              <w:rPr>
+                <w:sz w:val="20"/>
                 <w:szCs w:val="21"/>
               </w:rPr>
             </w:pPr>
             <w:r>
               <w:rPr>
-                <w:sz w:val="21"/>
+                <w:sz w:val="20"/>
                 <w:szCs w:val="21"/>
               </w:rPr>
               <w:t>PostgreSQL</w:t>
             </w:r>
             <w:r>
               <w:rPr>
-                <w:sz w:val="21"/>
+                <w:sz w:val="20"/>
                 <w:szCs w:val="21"/>
               </w:rPr>
               <w:t>, MySQL, SQLite</w:t>
@@ -518,13 +512,13 @@
             <w:pPr>
               <w:jc w:val="center"/>
               <w:rPr>
-                <w:sz w:val="22"/>
+                <w:sz w:val="20"/>
                 <w:szCs w:val="22"/>
               </w:rPr>
             </w:pPr>
             <w:r>
               <w:rPr>
-                <w:sz w:val="22"/>
+                <w:sz w:val="20"/>
                 <w:szCs w:val="22"/>
               </w:rPr>
               <w:t>NoSQL – MongoDB</w:t>
@@ -534,45 +528,71 @@
             <w:pPr>
               <w:jc w:val="center"/>
               <w:rPr>
-                <w:sz w:val="21"/>
-                <w:szCs w:val="21"/>
+                <w:sz w:val="20"/>
+                <w:szCs w:val="22"/>
               </w:rPr>
             </w:pPr>
             <w:r>
               <w:rPr>
-                <w:sz w:val="21"/>
-                <w:szCs w:val="21"/>
+                <w:sz w:val="20"/>
+                <w:szCs w:val="22"/>
               </w:rPr>
-              <w:t>BeautifulSoup</w:t>
+              <w:t>Tableau</w:t>
+            </w:r>
+          </w:p>
+        </w:tc>
+        <w:tc>
+          <w:tcPr>
+            <w:tcW w:w="3219" w:type="dxa"/>
+          </w:tcPr>
+          <w:p>
+            <w:pPr>
+              <w:rPr>
+                <w:sz w:val="20"/>
+                <w:szCs w:val="22"/>
+              </w:rPr>
+            </w:pPr>
+            <w:r>
+              <w:rPr>
+                <w:sz w:val="20"/>
+                <w:szCs w:val="22"/>
+              </w:rPr>
+              <w:t xml:space="preserve">         </w:t>
+            </w:r>
+          </w:p>
+          <w:p>
+            <w:pPr>
+              <w:rPr>
+                <w:sz w:val="20"/>
+                <w:szCs w:val="22"/>
+              </w:rPr>
+            </w:pPr>
+            <w:r>
+              <w:rPr>
+                <w:sz w:val="20"/>
+                <w:szCs w:val="22"/>
+              </w:rPr>
+              <w:t xml:space="preserve">            </w:t>
+            </w:r>
+            <w:r>
+              <w:rPr>
+                <w:sz w:val="20"/>
+                <w:szCs w:val="22"/>
+              </w:rPr>
+              <w:t>HTML5, CSS, Bootstrap</w:t>
             </w:r>
           </w:p>
           <w:p>
             <w:pPr>
               <w:jc w:val="center"/>
               <w:rPr>
-                <w:sz w:val="22"/>
+                <w:sz w:val="20"/>
                 <w:szCs w:val="22"/>
               </w:rPr>
             </w:pPr>
             <w:r>
               <w:rPr>
-                <w:sz w:val="22"/>
-                <w:szCs w:val="22"/>
-              </w:rPr>
-              <w:t>Tableau</w:t>
-            </w:r>
-          </w:p>
-          <w:p>
-            <w:pPr>
-              <w:jc w:val="center"/>
-              <w:rPr>
-                <w:sz w:val="22"/>
-                <w:szCs w:val="22"/>
-              </w:rPr>
-            </w:pPr>
-            <w:r>
-              <w:rPr>
-                <w:sz w:val="22"/>
+                <w:sz w:val="20"/>
                 <w:szCs w:val="22"/>
               </w:rPr>
               <w:t>Machine Learning</w:t>
@@ -582,76 +602,22 @@
             <w:pPr>
               <w:jc w:val="center"/>
               <w:rPr>
-                <w:sz w:val="22"/>
-                <w:szCs w:val="22"/>
-              </w:rPr>
-            </w:pPr>
-          </w:p>
-        </w:tc>
-        <w:tc>
-          <w:tcPr>
-            <w:tcW w:w="3219" w:type="dxa"/>
-          </w:tcPr>
-          <w:p>
-            <w:pPr>
-              <w:rPr>
-                <w:sz w:val="22"/>
-                <w:szCs w:val="22"/>
+                <w:sz w:val="20"/>
+                <w:szCs w:val="21"/>
               </w:rPr>
             </w:pPr>
             <w:r>
               <w:rPr>
-                <w:sz w:val="22"/>
-                <w:szCs w:val="22"/>
+                <w:sz w:val="20"/>
+                <w:szCs w:val="21"/>
               </w:rPr>
-              <w:t xml:space="preserve">         Amazon Web Services</w:t>
-            </w:r>
-          </w:p>
-          <w:p>
-            <w:pPr>
-              <w:jc w:val="center"/>
-              <w:rPr>
-                <w:sz w:val="22"/>
-                <w:szCs w:val="22"/>
-              </w:rPr>
-            </w:pPr>
-            <w:r>
-              <w:rPr>
-                <w:sz w:val="22"/>
-                <w:szCs w:val="22"/>
-              </w:rPr>
-              <w:t>ELK (Elasticsearch, Kibana, Logstash)</w:t>
-            </w:r>
-          </w:p>
-          <w:p>
-            <w:pPr>
-              <w:jc w:val="center"/>
-              <w:rPr>
-                <w:sz w:val="22"/>
-                <w:szCs w:val="22"/>
-              </w:rPr>
-            </w:pPr>
-            <w:r>
-              <w:rPr>
-                <w:sz w:val="22"/>
-                <w:szCs w:val="22"/>
-              </w:rPr>
-              <w:t>Docker, Kubernetes</w:t>
+              <w:t>BeautifulSoup</w:t>
             </w:r>
           </w:p>
           <w:p>
             <w:pPr>
               <w:rPr>
-                <w:sz w:val="22"/>
-                <w:szCs w:val="22"/>
-              </w:rPr>
-            </w:pPr>
-          </w:p>
-          <w:p>
-            <w:pPr>
-              <w:jc w:val="center"/>
-              <w:rPr>
-                <w:sz w:val="22"/>
+                <w:sz w:val="20"/>
                 <w:szCs w:val="22"/>
               </w:rPr>
             </w:pPr>
@@ -678,51 +644,36 @@
         <w:pStyle w:val="PlainText"/>
         <w:rPr>
           <w:rFonts w:ascii="Times New Roman" w:eastAsia="MS Mincho" w:hAnsi="Times New Roman"/>
-          <w:sz w:val="24"/>
-          <w:szCs w:val="24"/>
-        </w:rPr>
-      </w:pPr>
-      <w:r>
-        <w:rPr>
-          <w:rFonts w:ascii="Times New Roman" w:eastAsia="MS Mincho" w:hAnsi="Times New Roman"/>
           <w:b/>
           <w:bCs/>
           <w:sz w:val="24"/>
           <w:szCs w:val="24"/>
         </w:rPr>
-        <w:t>Grizzly Moving</w:t>
-      </w:r>
-      <w:r>
-        <w:rPr>
-          <w:rFonts w:ascii="Times New Roman" w:eastAsia="MS Mincho" w:hAnsi="Times New Roman"/>
-          <w:sz w:val="24"/>
+      </w:pPr>
+    </w:p>
+    <w:p>
+      <w:pPr>
+        <w:pStyle w:val="PlainText"/>
+        <w:rPr>
+          <w:rFonts w:ascii="Times New Roman" w:eastAsia="MS Mincho" w:hAnsi="Times New Roman"/>
+          <w:sz w:val="22"/>
           <w:szCs w:val="24"/>
         </w:rPr>
-        <w:t xml:space="preserve"> </w:t>
-      </w:r>
-      <w:r>
-        <w:rPr>
-          <w:rFonts w:ascii="Times New Roman" w:eastAsia="MS Mincho" w:hAnsi="Times New Roman"/>
-          <w:b/>
-          <w:sz w:val="24"/>
-          <w:szCs w:val="24"/>
-        </w:rPr>
-        <w:t>Company</w:t>
-      </w:r>
+      </w:pPr>
       <w:r>
         <w:rPr>
           <w:rFonts w:ascii="Times New Roman" w:eastAsia="MS Mincho" w:hAnsi="Times New Roman"/>
           <w:b/>
           <w:bCs/>
-          <w:sz w:val="24"/>
+          <w:sz w:val="22"/>
           <w:szCs w:val="24"/>
         </w:rPr>
-        <w:t xml:space="preserve"> -</w:t>
-      </w:r>
-      <w:r>
-        <w:rPr>
-          <w:rFonts w:ascii="Times New Roman" w:eastAsia="MS Mincho" w:hAnsi="Times New Roman"/>
-          <w:sz w:val="24"/>
+        <w:t>Calpine Energy Solutions -</w:t>
+      </w:r>
+      <w:r>
+        <w:rPr>
+          <w:rFonts w:ascii="Times New Roman" w:eastAsia="MS Mincho" w:hAnsi="Times New Roman"/>
+          <w:sz w:val="22"/>
           <w:szCs w:val="24"/>
         </w:rPr>
         <w:t xml:space="preserve"> San Diego, CA</w:t>
@@ -733,20 +684,30 @@
         <w:pStyle w:val="PlainText"/>
         <w:rPr>
           <w:rFonts w:ascii="Times New Roman" w:eastAsia="MS Mincho" w:hAnsi="Times New Roman"/>
-          <w:sz w:val="6"/>
-          <w:szCs w:val="6"/>
-        </w:rPr>
-      </w:pPr>
-    </w:p>
-    <w:p>
-      <w:pPr>
-        <w:pStyle w:val="PlainText"/>
-        <w:ind w:left="720"/>
-        <w:rPr>
-          <w:rFonts w:ascii="Times New Roman" w:eastAsia="MS Mincho" w:hAnsi="Times New Roman"/>
+          <w:b/>
+          <w:bCs/>
           <w:sz w:val="22"/>
-        </w:rPr>
-      </w:pPr>
+          <w:szCs w:val="24"/>
+        </w:rPr>
+      </w:pPr>
+    </w:p>
+    <w:p>
+      <w:pPr>
+        <w:pStyle w:val="PlainText"/>
+        <w:rPr>
+          <w:rFonts w:ascii="Times New Roman" w:eastAsia="MS Mincho" w:hAnsi="Times New Roman"/>
+        </w:rPr>
+      </w:pPr>
+      <w:r>
+        <w:rPr>
+          <w:rFonts w:ascii="Times New Roman" w:eastAsia="MS Mincho" w:hAnsi="Times New Roman"/>
+          <w:b/>
+          <w:bCs/>
+          <w:sz w:val="22"/>
+          <w:szCs w:val="24"/>
+        </w:rPr>
+        <w:tab/>
+      </w:r>
       <w:r>
         <w:rPr>
           <w:rFonts w:ascii="Times New Roman" w:eastAsia="MS Mincho" w:hAnsi="Times New Roman"/>
@@ -754,58 +715,14 @@
           <w:bCs/>
           <w:i/>
           <w:iCs/>
-          <w:sz w:val="22"/>
-        </w:rPr>
-        <w:t>Data Analyst</w:t>
-      </w:r>
-      <w:r>
-        <w:rPr>
-          <w:rFonts w:ascii="Times New Roman" w:eastAsia="MS Mincho" w:hAnsi="Times New Roman"/>
-          <w:sz w:val="22"/>
-        </w:rPr>
-        <w:t xml:space="preserve"> (</w:t>
-      </w:r>
-      <w:r>
-        <w:rPr>
-          <w:rFonts w:ascii="Times New Roman" w:eastAsia="MS Mincho" w:hAnsi="Times New Roman"/>
-          <w:sz w:val="22"/>
-        </w:rPr>
-        <w:t>01</w:t>
-      </w:r>
-      <w:r>
-        <w:rPr>
-          <w:rFonts w:ascii="Times New Roman" w:eastAsia="MS Mincho" w:hAnsi="Times New Roman"/>
-          <w:sz w:val="22"/>
-        </w:rPr>
-        <w:t>/201</w:t>
-      </w:r>
-      <w:r>
-        <w:rPr>
-          <w:rFonts w:ascii="Times New Roman" w:eastAsia="MS Mincho" w:hAnsi="Times New Roman"/>
-          <w:sz w:val="22"/>
-        </w:rPr>
-        <w:t>8</w:t>
-      </w:r>
-      <w:r>
-        <w:rPr>
-          <w:rFonts w:ascii="Times New Roman" w:eastAsia="MS Mincho" w:hAnsi="Times New Roman"/>
-          <w:sz w:val="22"/>
-        </w:rPr>
-        <w:t xml:space="preserve"> – </w:t>
-      </w:r>
-      <w:r>
-        <w:rPr>
-          <w:rFonts w:ascii="Times New Roman" w:eastAsia="MS Mincho" w:hAnsi="Times New Roman"/>
-          <w:sz w:val="22"/>
-        </w:rPr>
-        <w:t>Present</w:t>
-      </w:r>
-      <w:r>
-        <w:rPr>
-          <w:rFonts w:ascii="Times New Roman" w:eastAsia="MS Mincho" w:hAnsi="Times New Roman"/>
-          <w:sz w:val="22"/>
-        </w:rPr>
-        <w:t xml:space="preserve">) </w:t>
+        </w:rPr>
+        <w:t>CCA Billing Analyst (Data) - Contractor</w:t>
+      </w:r>
+      <w:r>
+        <w:rPr>
+          <w:rFonts w:ascii="Times New Roman" w:eastAsia="MS Mincho" w:hAnsi="Times New Roman"/>
+        </w:rPr>
+        <w:t xml:space="preserve"> (05/2020 – Present)</w:t>
       </w:r>
     </w:p>
     <w:p>
@@ -815,159 +732,10 @@
         <w:ind w:left="990"/>
         <w:rPr>
           <w:rFonts w:ascii="Times New Roman" w:hAnsi="Times New Roman"/>
-          <w:sz w:val="22"/>
-          <w:szCs w:val="22"/>
-          <w:shd w:val="clear" w:color="auto" w:fill="FFFFFF"/>
-        </w:rPr>
-      </w:pPr>
-      <w:r>
-        <w:rPr>
-          <w:rFonts w:ascii="Times New Roman" w:hAnsi="Times New Roman"/>
-          <w:sz w:val="22"/>
-          <w:szCs w:val="22"/>
-          <w:shd w:val="clear" w:color="auto" w:fill="FFFFFF"/>
-        </w:rPr>
-        <w:t>• Design solutions to reach business goals.</w:t>
-      </w:r>
-      <w:r>
-        <w:rPr>
-          <w:rFonts w:ascii="Times New Roman" w:hAnsi="Times New Roman"/>
-          <w:sz w:val="22"/>
-          <w:szCs w:val="22"/>
-        </w:rPr>
-        <w:br/>
-      </w:r>
-      <w:r>
-        <w:rPr>
-          <w:rFonts w:ascii="Times New Roman" w:hAnsi="Times New Roman"/>
-          <w:sz w:val="22"/>
-          <w:szCs w:val="22"/>
-          <w:shd w:val="clear" w:color="auto" w:fill="FFFFFF"/>
-        </w:rPr>
-        <w:t>• Responsible for developing weekly, monthly and yearly analytics reports.</w:t>
-      </w:r>
-      <w:r>
-        <w:rPr>
-          <w:rFonts w:ascii="Times New Roman" w:hAnsi="Times New Roman"/>
-          <w:sz w:val="22"/>
-          <w:szCs w:val="22"/>
-        </w:rPr>
-        <w:br/>
-      </w:r>
-      <w:r>
-        <w:rPr>
-          <w:rFonts w:ascii="Times New Roman" w:hAnsi="Times New Roman"/>
-          <w:sz w:val="22"/>
-          <w:szCs w:val="22"/>
-          <w:shd w:val="clear" w:color="auto" w:fill="FFFFFF"/>
-        </w:rPr>
-        <w:t>• Use PostgreSQL for storing data and query execution.</w:t>
-      </w:r>
-      <w:r>
-        <w:rPr>
-          <w:rFonts w:ascii="Times New Roman" w:hAnsi="Times New Roman"/>
-          <w:sz w:val="22"/>
-          <w:szCs w:val="22"/>
-        </w:rPr>
-        <w:br/>
-      </w:r>
-      <w:r>
-        <w:rPr>
-          <w:rFonts w:ascii="Times New Roman" w:hAnsi="Times New Roman"/>
-          <w:sz w:val="22"/>
-          <w:szCs w:val="22"/>
-          <w:shd w:val="clear" w:color="auto" w:fill="FFFFFF"/>
-        </w:rPr>
-        <w:t xml:space="preserve">• Use Python (NumPy, Pandas, </w:t>
-      </w:r>
-      <w:proofErr w:type="gramStart"/>
-      <w:r>
-        <w:rPr>
-          <w:rFonts w:ascii="Times New Roman" w:hAnsi="Times New Roman"/>
-          <w:sz w:val="22"/>
-          <w:szCs w:val="22"/>
-          <w:shd w:val="clear" w:color="auto" w:fill="FFFFFF"/>
-        </w:rPr>
-        <w:t>Matplotlib</w:t>
-      </w:r>
-      <w:proofErr w:type="gramEnd"/>
-      <w:r>
-        <w:rPr>
-          <w:rFonts w:ascii="Times New Roman" w:hAnsi="Times New Roman"/>
-          <w:sz w:val="22"/>
-          <w:szCs w:val="22"/>
-          <w:shd w:val="clear" w:color="auto" w:fill="FFFFFF"/>
-        </w:rPr>
-        <w:t>) to enhance reporting performance.</w:t>
-      </w:r>
-      <w:r>
-        <w:rPr>
-          <w:rFonts w:ascii="Times New Roman" w:hAnsi="Times New Roman"/>
-          <w:sz w:val="22"/>
-          <w:szCs w:val="22"/>
-        </w:rPr>
-        <w:br/>
-      </w:r>
-      <w:r>
-        <w:rPr>
-          <w:rFonts w:ascii="Times New Roman" w:hAnsi="Times New Roman"/>
-          <w:sz w:val="22"/>
-          <w:szCs w:val="22"/>
-          <w:shd w:val="clear" w:color="auto" w:fill="FFFFFF"/>
-        </w:rPr>
-        <w:t>• Use Tableau to generate graph-type data visualizations.</w:t>
-      </w:r>
-      <w:r>
-        <w:rPr>
-          <w:rFonts w:ascii="Times New Roman" w:hAnsi="Times New Roman"/>
-          <w:sz w:val="22"/>
-          <w:szCs w:val="22"/>
-        </w:rPr>
-        <w:br/>
-      </w:r>
-      <w:r>
-        <w:rPr>
-          <w:rFonts w:ascii="Times New Roman" w:hAnsi="Times New Roman"/>
-          <w:sz w:val="22"/>
-          <w:szCs w:val="22"/>
-          <w:shd w:val="clear" w:color="auto" w:fill="FFFFFF"/>
-        </w:rPr>
-        <w:t>• Filtering and cleaning data.</w:t>
-      </w:r>
-      <w:r>
-        <w:rPr>
-          <w:rFonts w:ascii="Times New Roman" w:hAnsi="Times New Roman"/>
-          <w:sz w:val="22"/>
-          <w:szCs w:val="22"/>
-        </w:rPr>
-        <w:br/>
-      </w:r>
-      <w:r>
-        <w:rPr>
-          <w:rFonts w:ascii="Times New Roman" w:hAnsi="Times New Roman"/>
-          <w:sz w:val="22"/>
-          <w:szCs w:val="22"/>
-          <w:shd w:val="clear" w:color="auto" w:fill="FFFFFF"/>
-        </w:rPr>
-        <w:t>• Working with management to prioritize business and information needs.</w:t>
-      </w:r>
-      <w:r>
-        <w:rPr>
-          <w:rFonts w:ascii="Times New Roman" w:hAnsi="Times New Roman"/>
-          <w:sz w:val="22"/>
-          <w:szCs w:val="22"/>
-        </w:rPr>
-        <w:br/>
-      </w:r>
-      <w:r>
-        <w:rPr>
-          <w:rFonts w:ascii="Times New Roman" w:hAnsi="Times New Roman"/>
-          <w:sz w:val="22"/>
-          <w:szCs w:val="22"/>
-          <w:shd w:val="clear" w:color="auto" w:fill="FFFFFF"/>
-        </w:rPr>
-        <w:t>• Locating and defining new process improvement opportunities.</w:t>
-      </w:r>
+          <w:szCs w:val="22"/>
+          <w:shd w:val="clear" w:color="auto" w:fill="FFFFFF"/>
+        </w:rPr>
+      </w:pPr>
     </w:p>
     <w:p>
       <w:pPr>
@@ -976,30 +744,513 @@
         <w:ind w:left="990"/>
         <w:rPr>
           <w:rFonts w:ascii="Times New Roman" w:hAnsi="Times New Roman"/>
-          <w:sz w:val="6"/>
+          <w:b/>
+          <w:szCs w:val="22"/>
+          <w:shd w:val="clear" w:color="auto" w:fill="FFFFFF"/>
+        </w:rPr>
+      </w:pPr>
+      <w:bookmarkStart w:id="0" w:name="_GoBack"/>
+      <w:r>
+        <w:rPr>
+          <w:rFonts w:ascii="Times New Roman" w:hAnsi="Times New Roman"/>
+          <w:b/>
+          <w:szCs w:val="22"/>
+          <w:shd w:val="clear" w:color="auto" w:fill="FFFFFF"/>
+        </w:rPr>
+        <w:t>Usage Validation, Attribute Maintenance, and Reporting:</w:t>
+      </w:r>
+    </w:p>
+    <w:p>
+      <w:pPr>
+        <w:pStyle w:val="PlainText"/>
+        <w:spacing w:line="276" w:lineRule="auto"/>
+        <w:ind w:left="990"/>
+        <w:rPr>
+          <w:rFonts w:ascii="Times New Roman" w:hAnsi="Times New Roman"/>
+          <w:b/>
+          <w:szCs w:val="22"/>
+          <w:shd w:val="clear" w:color="auto" w:fill="FFFFFF"/>
+        </w:rPr>
+      </w:pPr>
+    </w:p>
+    <w:p>
+      <w:pPr>
+        <w:pStyle w:val="PlainText"/>
+        <w:spacing w:line="276" w:lineRule="auto"/>
+        <w:ind w:left="1440"/>
+        <w:rPr>
+          <w:rFonts w:ascii="Times New Roman" w:hAnsi="Times New Roman"/>
+          <w:szCs w:val="22"/>
+          <w:shd w:val="clear" w:color="auto" w:fill="FFFFFF"/>
+        </w:rPr>
+      </w:pPr>
+      <w:r>
+        <w:rPr>
+          <w:rFonts w:ascii="Times New Roman" w:hAnsi="Times New Roman"/>
+          <w:szCs w:val="22"/>
+          <w:shd w:val="clear" w:color="auto" w:fill="FFFFFF"/>
+        </w:rPr>
+        <w:t>• Review usage data files and customer attributes daily to ensure accurate parameters for billing to minimize errors and delays, and maximize accuracy of meter data</w:t>
+      </w:r>
+    </w:p>
+    <w:p>
+      <w:pPr>
+        <w:pStyle w:val="PlainText"/>
+        <w:spacing w:line="276" w:lineRule="auto"/>
+        <w:ind w:left="1440"/>
+        <w:rPr>
+          <w:rFonts w:ascii="Times New Roman" w:hAnsi="Times New Roman"/>
+          <w:szCs w:val="22"/>
+          <w:shd w:val="clear" w:color="auto" w:fill="FFFFFF"/>
+        </w:rPr>
+      </w:pPr>
+      <w:r>
+        <w:rPr>
+          <w:rFonts w:ascii="Times New Roman" w:hAnsi="Times New Roman"/>
+          <w:szCs w:val="22"/>
+          <w:shd w:val="clear" w:color="auto" w:fill="FFFFFF"/>
+        </w:rPr>
+        <w:t>• Process usage files to initiate the billing process, research and reconcile usage discrepancies</w:t>
+      </w:r>
+    </w:p>
+    <w:p>
+      <w:pPr>
+        <w:pStyle w:val="PlainText"/>
+        <w:spacing w:line="276" w:lineRule="auto"/>
+        <w:ind w:left="1440"/>
+        <w:rPr>
+          <w:rFonts w:ascii="Times New Roman" w:hAnsi="Times New Roman"/>
+          <w:szCs w:val="22"/>
+          <w:shd w:val="clear" w:color="auto" w:fill="FFFFFF"/>
+        </w:rPr>
+      </w:pPr>
+      <w:r>
+        <w:rPr>
+          <w:rFonts w:ascii="Times New Roman" w:hAnsi="Times New Roman"/>
+          <w:szCs w:val="22"/>
+          <w:shd w:val="clear" w:color="auto" w:fill="FFFFFF"/>
+        </w:rPr>
+        <w:t xml:space="preserve">• Complete daily CAISO load </w:t>
+      </w:r>
+      <w:r>
+        <w:rPr>
+          <w:rFonts w:ascii="Times New Roman" w:hAnsi="Times New Roman"/>
+          <w:szCs w:val="22"/>
+          <w:shd w:val="clear" w:color="auto" w:fill="FFFFFF"/>
+        </w:rPr>
+        <w:t>submissions;</w:t>
+      </w:r>
+      <w:r>
+        <w:rPr>
+          <w:rFonts w:ascii="Times New Roman" w:hAnsi="Times New Roman"/>
+          <w:szCs w:val="22"/>
+          <w:shd w:val="clear" w:color="auto" w:fill="FFFFFF"/>
+        </w:rPr>
+        <w:t xml:space="preserve"> ensure all deadlines s</w:t>
+      </w:r>
+      <w:r>
+        <w:rPr>
+          <w:rFonts w:ascii="Times New Roman" w:hAnsi="Times New Roman"/>
+          <w:szCs w:val="22"/>
+          <w:shd w:val="clear" w:color="auto" w:fill="FFFFFF"/>
+        </w:rPr>
+        <w:t>uccessfully achieved</w:t>
+      </w:r>
+      <w:r>
+        <w:rPr>
+          <w:rFonts w:ascii="Times New Roman" w:hAnsi="Times New Roman"/>
+          <w:szCs w:val="22"/>
+          <w:shd w:val="clear" w:color="auto" w:fill="FFFFFF"/>
+        </w:rPr>
+        <w:t>.</w:t>
+      </w:r>
+    </w:p>
+    <w:p>
+      <w:pPr>
+        <w:pStyle w:val="PlainText"/>
+        <w:spacing w:line="276" w:lineRule="auto"/>
+        <w:ind w:left="1440"/>
+        <w:rPr>
+          <w:rFonts w:ascii="Times New Roman" w:hAnsi="Times New Roman"/>
+          <w:szCs w:val="22"/>
+          <w:shd w:val="clear" w:color="auto" w:fill="FFFFFF"/>
+        </w:rPr>
+      </w:pPr>
+      <w:r>
+        <w:rPr>
+          <w:rFonts w:ascii="Times New Roman" w:hAnsi="Times New Roman"/>
+          <w:szCs w:val="22"/>
+          <w:shd w:val="clear" w:color="auto" w:fill="FFFFFF"/>
+        </w:rPr>
+        <w:t>• Collaborate daily with Billing Analysts, Account Specialists, Management, and internal departments to promptly respond to requests and resolve issues</w:t>
+      </w:r>
+    </w:p>
+    <w:p>
+      <w:pPr>
+        <w:pStyle w:val="PlainText"/>
+        <w:spacing w:line="276" w:lineRule="auto"/>
+        <w:ind w:left="1440"/>
+        <w:rPr>
+          <w:rFonts w:ascii="Times New Roman" w:hAnsi="Times New Roman"/>
+          <w:szCs w:val="22"/>
+          <w:shd w:val="clear" w:color="auto" w:fill="FFFFFF"/>
+        </w:rPr>
+      </w:pPr>
+      <w:r>
+        <w:rPr>
+          <w:rFonts w:ascii="Times New Roman" w:hAnsi="Times New Roman"/>
+          <w:szCs w:val="22"/>
+          <w:shd w:val="clear" w:color="auto" w:fill="FFFFFF"/>
+        </w:rPr>
+        <w:t>• Provide data and analysis for reporting as needed</w:t>
+      </w:r>
+    </w:p>
+    <w:p>
+      <w:pPr>
+        <w:pStyle w:val="PlainText"/>
+        <w:spacing w:line="276" w:lineRule="auto"/>
+        <w:ind w:left="1440"/>
+        <w:rPr>
+          <w:rFonts w:ascii="Times New Roman" w:hAnsi="Times New Roman"/>
+          <w:szCs w:val="22"/>
+          <w:shd w:val="clear" w:color="auto" w:fill="FFFFFF"/>
+        </w:rPr>
+      </w:pPr>
+    </w:p>
+    <w:p>
+      <w:pPr>
+        <w:pStyle w:val="PlainText"/>
+        <w:spacing w:line="276" w:lineRule="auto"/>
+        <w:ind w:left="990"/>
+        <w:rPr>
+          <w:rFonts w:ascii="Times New Roman" w:hAnsi="Times New Roman"/>
+          <w:b/>
+          <w:szCs w:val="22"/>
+          <w:shd w:val="clear" w:color="auto" w:fill="FFFFFF"/>
+        </w:rPr>
+      </w:pPr>
+      <w:r>
+        <w:rPr>
+          <w:rFonts w:ascii="Times New Roman" w:hAnsi="Times New Roman"/>
+          <w:b/>
+          <w:szCs w:val="22"/>
+          <w:shd w:val="clear" w:color="auto" w:fill="FFFFFF"/>
+        </w:rPr>
+        <w:t>Reconciliations and Special Projects:</w:t>
+      </w:r>
+    </w:p>
+    <w:p>
+      <w:pPr>
+        <w:pStyle w:val="PlainText"/>
+        <w:spacing w:line="276" w:lineRule="auto"/>
+        <w:ind w:left="990"/>
+        <w:rPr>
+          <w:rFonts w:ascii="Times New Roman" w:hAnsi="Times New Roman"/>
+          <w:b/>
+          <w:szCs w:val="22"/>
+          <w:shd w:val="clear" w:color="auto" w:fill="FFFFFF"/>
+        </w:rPr>
+      </w:pPr>
+    </w:p>
+    <w:p>
+      <w:pPr>
+        <w:pStyle w:val="PlainText"/>
+        <w:spacing w:line="276" w:lineRule="auto"/>
+        <w:ind w:left="1440"/>
+        <w:rPr>
+          <w:rFonts w:ascii="Times New Roman" w:hAnsi="Times New Roman"/>
+          <w:szCs w:val="22"/>
+          <w:shd w:val="clear" w:color="auto" w:fill="FFFFFF"/>
+        </w:rPr>
+      </w:pPr>
+      <w:r>
+        <w:rPr>
+          <w:rFonts w:ascii="Times New Roman" w:hAnsi="Times New Roman"/>
+          <w:szCs w:val="22"/>
+          <w:shd w:val="clear" w:color="auto" w:fill="FFFFFF"/>
+        </w:rPr>
+        <w:t xml:space="preserve">• Identify risks, research root cause, communicate to management, provide suggestions for resolution, </w:t>
+      </w:r>
+      <w:r>
+        <w:rPr>
+          <w:rFonts w:ascii="Times New Roman" w:hAnsi="Times New Roman"/>
+          <w:szCs w:val="22"/>
+          <w:shd w:val="clear" w:color="auto" w:fill="FFFFFF"/>
+        </w:rPr>
+        <w:t>and complete</w:t>
+      </w:r>
+      <w:r>
+        <w:rPr>
+          <w:rFonts w:ascii="Times New Roman" w:hAnsi="Times New Roman"/>
+          <w:szCs w:val="22"/>
+          <w:shd w:val="clear" w:color="auto" w:fill="FFFFFF"/>
+        </w:rPr>
+        <w:t xml:space="preserve"> reconciliations as needed</w:t>
+      </w:r>
+    </w:p>
+    <w:p>
+      <w:pPr>
+        <w:pStyle w:val="PlainText"/>
+        <w:spacing w:line="276" w:lineRule="auto"/>
+        <w:ind w:left="1440"/>
+        <w:rPr>
+          <w:rFonts w:ascii="Times New Roman" w:hAnsi="Times New Roman"/>
+          <w:szCs w:val="22"/>
+          <w:shd w:val="clear" w:color="auto" w:fill="FFFFFF"/>
+        </w:rPr>
+      </w:pPr>
+      <w:r>
+        <w:rPr>
+          <w:rFonts w:ascii="Times New Roman" w:hAnsi="Times New Roman"/>
+          <w:szCs w:val="22"/>
+          <w:shd w:val="clear" w:color="auto" w:fill="FFFFFF"/>
+        </w:rPr>
+        <w:t>• Independently troubleshoot and resolve exceptions, anomalies, and errors</w:t>
+      </w:r>
+    </w:p>
+    <w:p>
+      <w:pPr>
+        <w:pStyle w:val="PlainText"/>
+        <w:spacing w:line="276" w:lineRule="auto"/>
+        <w:ind w:left="1440"/>
+        <w:rPr>
+          <w:rFonts w:ascii="Times New Roman" w:hAnsi="Times New Roman"/>
+          <w:szCs w:val="22"/>
+          <w:shd w:val="clear" w:color="auto" w:fill="FFFFFF"/>
+        </w:rPr>
+      </w:pPr>
+      <w:r>
+        <w:rPr>
+          <w:rFonts w:ascii="Times New Roman" w:hAnsi="Times New Roman"/>
+          <w:szCs w:val="22"/>
+          <w:shd w:val="clear" w:color="auto" w:fill="FFFFFF"/>
+        </w:rPr>
+        <w:t>• Correspond and follow-up daily with local utility regarding usage and attribute inquiries, provide updates to management and CCA clients for customer service items as needed, ensure timeliness and accuracy to meet high customer service expectations</w:t>
+      </w:r>
+    </w:p>
+    <w:p>
+      <w:pPr>
+        <w:pStyle w:val="PlainText"/>
+        <w:spacing w:line="276" w:lineRule="auto"/>
+        <w:ind w:left="1440"/>
+        <w:rPr>
+          <w:rFonts w:ascii="Times New Roman" w:hAnsi="Times New Roman"/>
+          <w:szCs w:val="22"/>
+          <w:shd w:val="clear" w:color="auto" w:fill="FFFFFF"/>
+        </w:rPr>
+      </w:pPr>
+      <w:r>
+        <w:rPr>
+          <w:rFonts w:ascii="Times New Roman" w:hAnsi="Times New Roman"/>
+          <w:szCs w:val="22"/>
+          <w:shd w:val="clear" w:color="auto" w:fill="FFFFFF"/>
+        </w:rPr>
+        <w:t xml:space="preserve">• </w:t>
+      </w:r>
+      <w:r>
+        <w:rPr>
+          <w:rFonts w:ascii="Times New Roman" w:hAnsi="Times New Roman"/>
+          <w:szCs w:val="22"/>
+          <w:shd w:val="clear" w:color="auto" w:fill="FFFFFF"/>
+        </w:rPr>
+        <w:t>Complete</w:t>
+      </w:r>
+      <w:r>
+        <w:rPr>
+          <w:rFonts w:ascii="Times New Roman" w:hAnsi="Times New Roman"/>
+          <w:szCs w:val="22"/>
+          <w:shd w:val="clear" w:color="auto" w:fill="FFFFFF"/>
+        </w:rPr>
+        <w:t xml:space="preserve"> monthly internal CCA Team audits to ensure an efficient and accurate billing system.</w:t>
+      </w:r>
+    </w:p>
+    <w:p>
+      <w:pPr>
+        <w:pStyle w:val="PlainText"/>
+        <w:spacing w:line="276" w:lineRule="auto"/>
+        <w:ind w:left="1440"/>
+        <w:rPr>
+          <w:rFonts w:ascii="Times New Roman" w:hAnsi="Times New Roman"/>
+          <w:szCs w:val="22"/>
+          <w:shd w:val="clear" w:color="auto" w:fill="FFFFFF"/>
+        </w:rPr>
+      </w:pPr>
+      <w:r>
+        <w:rPr>
+          <w:rFonts w:ascii="Times New Roman" w:hAnsi="Times New Roman"/>
+          <w:szCs w:val="22"/>
+          <w:shd w:val="clear" w:color="auto" w:fill="FFFFFF"/>
+        </w:rPr>
+        <w:t>• Optimizing processes on an ongoing basis, finding ways to improve accuracy and efficiency in data processing, communication, and billing.</w:t>
+      </w:r>
+    </w:p>
+    <w:p>
+      <w:pPr>
+        <w:pStyle w:val="PlainText"/>
+        <w:spacing w:line="276" w:lineRule="auto"/>
+        <w:ind w:left="720" w:firstLine="720"/>
+        <w:rPr>
+          <w:rFonts w:ascii="Times New Roman" w:hAnsi="Times New Roman"/>
+          <w:szCs w:val="22"/>
+          <w:shd w:val="clear" w:color="auto" w:fill="FFFFFF"/>
+        </w:rPr>
+      </w:pPr>
+      <w:r>
+        <w:rPr>
+          <w:rFonts w:ascii="Times New Roman" w:hAnsi="Times New Roman"/>
+          <w:szCs w:val="22"/>
+          <w:shd w:val="clear" w:color="auto" w:fill="FFFFFF"/>
+        </w:rPr>
+        <w:t>• D</w:t>
+      </w:r>
+      <w:r>
+        <w:rPr>
+          <w:rFonts w:ascii="Times New Roman" w:hAnsi="Times New Roman"/>
+          <w:szCs w:val="22"/>
+          <w:shd w:val="clear" w:color="auto" w:fill="FFFFFF"/>
+        </w:rPr>
+        <w:t>evelop</w:t>
+      </w:r>
+      <w:r>
+        <w:rPr>
+          <w:rFonts w:ascii="Times New Roman" w:hAnsi="Times New Roman"/>
+          <w:szCs w:val="22"/>
+          <w:shd w:val="clear" w:color="auto" w:fill="FFFFFF"/>
+        </w:rPr>
+        <w:t xml:space="preserve"> Macros using VBA and SQL</w:t>
+      </w:r>
+    </w:p>
+    <w:p>
+      <w:pPr>
+        <w:pStyle w:val="PlainText"/>
+        <w:spacing w:line="276" w:lineRule="auto"/>
+        <w:ind w:left="720" w:firstLine="720"/>
+        <w:rPr>
+          <w:rFonts w:ascii="Times New Roman" w:hAnsi="Times New Roman"/>
+          <w:szCs w:val="22"/>
+          <w:shd w:val="clear" w:color="auto" w:fill="FFFFFF"/>
+        </w:rPr>
+      </w:pPr>
+      <w:r>
+        <w:rPr>
+          <w:rFonts w:ascii="Times New Roman" w:hAnsi="Times New Roman"/>
+          <w:szCs w:val="22"/>
+          <w:shd w:val="clear" w:color="auto" w:fill="FFFFFF"/>
+        </w:rPr>
+        <w:t xml:space="preserve">• </w:t>
+      </w:r>
+      <w:r>
+        <w:rPr>
+          <w:rFonts w:ascii="Times New Roman" w:hAnsi="Times New Roman"/>
+          <w:szCs w:val="22"/>
+          <w:shd w:val="clear" w:color="auto" w:fill="FFFFFF"/>
+        </w:rPr>
+        <w:t>Develop</w:t>
+      </w:r>
+      <w:r>
+        <w:rPr>
+          <w:rFonts w:ascii="Times New Roman" w:hAnsi="Times New Roman"/>
+          <w:szCs w:val="22"/>
+          <w:shd w:val="clear" w:color="auto" w:fill="FFFFFF"/>
+        </w:rPr>
+        <w:t xml:space="preserve"> Search Tool and Rate Tracker Tool using Python (Flask)</w:t>
+      </w:r>
+    </w:p>
+    <w:p>
+      <w:pPr>
+        <w:pStyle w:val="PlainText"/>
+        <w:spacing w:line="276" w:lineRule="auto"/>
+        <w:rPr>
+          <w:rFonts w:ascii="Times New Roman" w:hAnsi="Times New Roman"/>
+          <w:szCs w:val="22"/>
+          <w:shd w:val="clear" w:color="auto" w:fill="FFFFFF"/>
+        </w:rPr>
+      </w:pPr>
+    </w:p>
+    <w:bookmarkEnd w:id="0"/>
+    <w:p>
+      <w:pPr>
+        <w:pStyle w:val="PlainText"/>
+        <w:rPr>
+          <w:rFonts w:ascii="Times New Roman" w:eastAsia="MS Mincho" w:hAnsi="Times New Roman"/>
+          <w:sz w:val="22"/>
+          <w:szCs w:val="24"/>
+        </w:rPr>
+      </w:pPr>
+      <w:r>
+        <w:rPr>
+          <w:rFonts w:ascii="Times New Roman" w:eastAsia="MS Mincho" w:hAnsi="Times New Roman"/>
+          <w:b/>
+          <w:bCs/>
+          <w:sz w:val="22"/>
+          <w:szCs w:val="24"/>
+        </w:rPr>
+        <w:t>Grizzly Moving</w:t>
+      </w:r>
+      <w:r>
+        <w:rPr>
+          <w:rFonts w:ascii="Times New Roman" w:eastAsia="MS Mincho" w:hAnsi="Times New Roman"/>
+          <w:sz w:val="22"/>
+          <w:szCs w:val="24"/>
+        </w:rPr>
+        <w:t xml:space="preserve"> </w:t>
+      </w:r>
+      <w:r>
+        <w:rPr>
+          <w:rFonts w:ascii="Times New Roman" w:eastAsia="MS Mincho" w:hAnsi="Times New Roman"/>
+          <w:b/>
+          <w:sz w:val="22"/>
+          <w:szCs w:val="24"/>
+        </w:rPr>
+        <w:t>Company</w:t>
+      </w:r>
+      <w:r>
+        <w:rPr>
+          <w:rFonts w:ascii="Times New Roman" w:eastAsia="MS Mincho" w:hAnsi="Times New Roman"/>
+          <w:b/>
+          <w:bCs/>
+          <w:sz w:val="22"/>
+          <w:szCs w:val="24"/>
+        </w:rPr>
+        <w:t xml:space="preserve"> -</w:t>
+      </w:r>
+      <w:r>
+        <w:rPr>
+          <w:rFonts w:ascii="Times New Roman" w:eastAsia="MS Mincho" w:hAnsi="Times New Roman"/>
+          <w:sz w:val="22"/>
+          <w:szCs w:val="24"/>
+        </w:rPr>
+        <w:t xml:space="preserve"> San Diego, CA</w:t>
+      </w:r>
+    </w:p>
+    <w:p>
+      <w:pPr>
+        <w:pStyle w:val="PlainText"/>
+        <w:rPr>
+          <w:rFonts w:ascii="Times New Roman" w:eastAsia="MS Mincho" w:hAnsi="Times New Roman"/>
+          <w:sz w:val="22"/>
+          <w:szCs w:val="24"/>
+        </w:rPr>
+      </w:pPr>
+    </w:p>
+    <w:p>
+      <w:pPr>
+        <w:pStyle w:val="PlainText"/>
+        <w:rPr>
+          <w:rFonts w:ascii="Times New Roman" w:eastAsia="MS Mincho" w:hAnsi="Times New Roman"/>
+          <w:sz w:val="4"/>
           <w:szCs w:val="6"/>
-          <w:shd w:val="clear" w:color="auto" w:fill="FFFFFF"/>
-        </w:rPr>
-      </w:pPr>
-    </w:p>
-    <w:p>
-      <w:pPr>
-        <w:pStyle w:val="PlainText"/>
-        <w:spacing w:line="276" w:lineRule="auto"/>
-        <w:rPr>
-          <w:rFonts w:ascii="Times New Roman" w:eastAsia="MS Mincho" w:hAnsi="Times New Roman"/>
-          <w:sz w:val="22"/>
-        </w:rPr>
-      </w:pPr>
-      <w:r>
-        <w:rPr>
-          <w:rFonts w:ascii="Times New Roman" w:hAnsi="Times New Roman"/>
-          <w:sz w:val="22"/>
-          <w:szCs w:val="22"/>
-          <w:shd w:val="clear" w:color="auto" w:fill="FFFFFF"/>
-        </w:rPr>
-        <w:tab/>
-      </w:r>
+        </w:rPr>
+      </w:pPr>
+    </w:p>
+    <w:p>
+      <w:pPr>
+        <w:pStyle w:val="PlainText"/>
+        <w:ind w:left="720"/>
+        <w:rPr>
+          <w:rFonts w:ascii="Times New Roman" w:eastAsia="MS Mincho" w:hAnsi="Times New Roman"/>
+        </w:rPr>
+      </w:pPr>
       <w:r>
         <w:rPr>
           <w:rFonts w:ascii="Times New Roman" w:eastAsia="MS Mincho" w:hAnsi="Times New Roman"/>
@@ -1007,59 +1258,60 @@
           <w:bCs/>
           <w:i/>
           <w:iCs/>
-          <w:sz w:val="22"/>
-        </w:rPr>
-        <w:t>Moving Estimator</w:t>
-      </w:r>
-      <w:r>
-        <w:rPr>
-          <w:rFonts w:ascii="Times New Roman" w:eastAsia="MS Mincho" w:hAnsi="Times New Roman"/>
-          <w:sz w:val="22"/>
+        </w:rPr>
+        <w:t>Data Analyst</w:t>
+      </w:r>
+      <w:r>
+        <w:rPr>
+          <w:rFonts w:ascii="Times New Roman" w:eastAsia="MS Mincho" w:hAnsi="Times New Roman"/>
         </w:rPr>
         <w:t xml:space="preserve"> (</w:t>
       </w:r>
       <w:r>
         <w:rPr>
           <w:rFonts w:ascii="Times New Roman" w:eastAsia="MS Mincho" w:hAnsi="Times New Roman"/>
-          <w:sz w:val="22"/>
-        </w:rPr>
-        <w:t>05</w:t>
-      </w:r>
-      <w:r>
-        <w:rPr>
-          <w:rFonts w:ascii="Times New Roman" w:eastAsia="MS Mincho" w:hAnsi="Times New Roman"/>
-          <w:sz w:val="22"/>
+        </w:rPr>
+        <w:t>01</w:t>
+      </w:r>
+      <w:r>
+        <w:rPr>
+          <w:rFonts w:ascii="Times New Roman" w:eastAsia="MS Mincho" w:hAnsi="Times New Roman"/>
         </w:rPr>
         <w:t>/201</w:t>
       </w:r>
       <w:r>
         <w:rPr>
           <w:rFonts w:ascii="Times New Roman" w:eastAsia="MS Mincho" w:hAnsi="Times New Roman"/>
-          <w:sz w:val="22"/>
-        </w:rPr>
-        <w:t>7</w:t>
-      </w:r>
-      <w:r>
-        <w:rPr>
-          <w:rFonts w:ascii="Times New Roman" w:eastAsia="MS Mincho" w:hAnsi="Times New Roman"/>
-          <w:sz w:val="22"/>
+        </w:rPr>
+        <w:t>8</w:t>
+      </w:r>
+      <w:r>
+        <w:rPr>
+          <w:rFonts w:ascii="Times New Roman" w:eastAsia="MS Mincho" w:hAnsi="Times New Roman"/>
         </w:rPr>
         <w:t xml:space="preserve"> – </w:t>
       </w:r>
       <w:r>
         <w:rPr>
           <w:rFonts w:ascii="Times New Roman" w:eastAsia="MS Mincho" w:hAnsi="Times New Roman"/>
-          <w:sz w:val="22"/>
-        </w:rPr>
-        <w:t>01/2018</w:t>
-      </w:r>
-      <w:r>
-        <w:rPr>
-          <w:rFonts w:ascii="Times New Roman" w:eastAsia="MS Mincho" w:hAnsi="Times New Roman"/>
-          <w:sz w:val="22"/>
-        </w:rPr>
-        <w:t>)</w:t>
-      </w:r>
+        </w:rPr>
+        <w:t>05/2020</w:t>
+      </w:r>
+      <w:r>
+        <w:rPr>
+          <w:rFonts w:ascii="Times New Roman" w:eastAsia="MS Mincho" w:hAnsi="Times New Roman"/>
+        </w:rPr>
+        <w:t xml:space="preserve">) </w:t>
+      </w:r>
+    </w:p>
+    <w:p>
+      <w:pPr>
+        <w:pStyle w:val="PlainText"/>
+        <w:ind w:left="720"/>
+        <w:rPr>
+          <w:rFonts w:ascii="Times New Roman" w:eastAsia="MS Mincho" w:hAnsi="Times New Roman"/>
+        </w:rPr>
+      </w:pPr>
     </w:p>
     <w:p>
       <w:pPr>
@@ -1068,24 +1320,21 @@
         <w:ind w:left="990"/>
         <w:rPr>
           <w:rFonts w:ascii="Times New Roman" w:hAnsi="Times New Roman"/>
-          <w:sz w:val="22"/>
-          <w:szCs w:val="22"/>
-          <w:shd w:val="clear" w:color="auto" w:fill="FFFFFF"/>
-        </w:rPr>
-      </w:pPr>
-      <w:r>
-        <w:rPr>
-          <w:rFonts w:ascii="Times New Roman" w:hAnsi="Times New Roman"/>
-          <w:sz w:val="22"/>
-          <w:szCs w:val="22"/>
-          <w:shd w:val="clear" w:color="auto" w:fill="FFFFFF"/>
-        </w:rPr>
-        <w:t>• Responsible for maintaining and fulfilling a robust calendar of appointments. Regularly monitoring e-mail and voice mail for customer and company communications.</w:t>
-      </w:r>
-      <w:r>
-        <w:rPr>
-          <w:rFonts w:ascii="Times New Roman" w:hAnsi="Times New Roman"/>
-          <w:sz w:val="22"/>
+          <w:szCs w:val="22"/>
+          <w:shd w:val="clear" w:color="auto" w:fill="FFFFFF"/>
+        </w:rPr>
+      </w:pPr>
+      <w:r>
+        <w:rPr>
+          <w:rFonts w:ascii="Times New Roman" w:hAnsi="Times New Roman"/>
+          <w:szCs w:val="22"/>
+          <w:shd w:val="clear" w:color="auto" w:fill="FFFFFF"/>
+        </w:rPr>
+        <w:t>• Design solutions to reach business goals.</w:t>
+      </w:r>
+      <w:r>
+        <w:rPr>
+          <w:rFonts w:ascii="Times New Roman" w:hAnsi="Times New Roman"/>
           <w:szCs w:val="22"/>
         </w:rPr>
         <w:br/>
@@ -1093,16 +1342,14 @@
       <w:r>
         <w:rPr>
           <w:rFonts w:ascii="Times New Roman" w:hAnsi="Times New Roman"/>
-          <w:sz w:val="22"/>
-          <w:szCs w:val="22"/>
-          <w:shd w:val="clear" w:color="auto" w:fill="FFFFFF"/>
-        </w:rPr>
-        <w:t>• Maintain direct contact with customers to answer questions and resolve issues prior to, during and after the move.</w:t>
-      </w:r>
-      <w:r>
-        <w:rPr>
-          <w:rFonts w:ascii="Times New Roman" w:hAnsi="Times New Roman"/>
-          <w:sz w:val="22"/>
+          <w:szCs w:val="22"/>
+          <w:shd w:val="clear" w:color="auto" w:fill="FFFFFF"/>
+        </w:rPr>
+        <w:t>• Responsible for developing weekly, monthly and yearly analytics reports.</w:t>
+      </w:r>
+      <w:r>
+        <w:rPr>
+          <w:rFonts w:ascii="Times New Roman" w:hAnsi="Times New Roman"/>
           <w:szCs w:val="22"/>
         </w:rPr>
         <w:br/>
@@ -1110,16 +1357,15 @@
       <w:r>
         <w:rPr>
           <w:rFonts w:ascii="Times New Roman" w:hAnsi="Times New Roman"/>
-          <w:sz w:val="22"/>
-          <w:szCs w:val="22"/>
-          <w:shd w:val="clear" w:color="auto" w:fill="FFFFFF"/>
-        </w:rPr>
-        <w:t>• Prepare accurate and complete on-site moving estimates for individuals planning to move locally or within the state.</w:t>
-      </w:r>
-      <w:r>
-        <w:rPr>
-          <w:rFonts w:ascii="Times New Roman" w:hAnsi="Times New Roman"/>
-          <w:sz w:val="22"/>
+          <w:szCs w:val="22"/>
+          <w:shd w:val="clear" w:color="auto" w:fill="FFFFFF"/>
+        </w:rPr>
+        <w:lastRenderedPageBreak/>
+        <w:t>• Use PostgreSQL for storing data and query execution.</w:t>
+      </w:r>
+      <w:r>
+        <w:rPr>
+          <w:rFonts w:ascii="Times New Roman" w:hAnsi="Times New Roman"/>
           <w:szCs w:val="22"/>
         </w:rPr>
         <w:br/>
@@ -1127,11 +1373,86 @@
       <w:r>
         <w:rPr>
           <w:rFonts w:ascii="Times New Roman" w:hAnsi="Times New Roman"/>
-          <w:sz w:val="22"/>
-          <w:szCs w:val="22"/>
-          <w:shd w:val="clear" w:color="auto" w:fill="FFFFFF"/>
-        </w:rPr>
-        <w:t>• Perform follow-up on pending estimates and maintains information in a designated system.</w:t>
+          <w:szCs w:val="22"/>
+          <w:shd w:val="clear" w:color="auto" w:fill="FFFFFF"/>
+        </w:rPr>
+        <w:t xml:space="preserve">• Use Python (NumPy, Pandas </w:t>
+      </w:r>
+      <w:r>
+        <w:rPr>
+          <w:rFonts w:ascii="Times New Roman" w:hAnsi="Times New Roman"/>
+          <w:szCs w:val="22"/>
+          <w:shd w:val="clear" w:color="auto" w:fill="FFFFFF"/>
+        </w:rPr>
+        <w:t>and Matplotlib</w:t>
+      </w:r>
+      <w:r>
+        <w:rPr>
+          <w:rFonts w:ascii="Times New Roman" w:hAnsi="Times New Roman"/>
+          <w:szCs w:val="22"/>
+          <w:shd w:val="clear" w:color="auto" w:fill="FFFFFF"/>
+        </w:rPr>
+        <w:t>) to enhance reporting performance.</w:t>
+      </w:r>
+      <w:r>
+        <w:rPr>
+          <w:rFonts w:ascii="Times New Roman" w:hAnsi="Times New Roman"/>
+          <w:szCs w:val="22"/>
+        </w:rPr>
+        <w:br/>
+      </w:r>
+      <w:r>
+        <w:rPr>
+          <w:rFonts w:ascii="Times New Roman" w:hAnsi="Times New Roman"/>
+          <w:szCs w:val="22"/>
+          <w:shd w:val="clear" w:color="auto" w:fill="FFFFFF"/>
+        </w:rPr>
+        <w:t>• Use Tableau to generate graph-type data visualizations.</w:t>
+      </w:r>
+      <w:r>
+        <w:rPr>
+          <w:rFonts w:ascii="Times New Roman" w:hAnsi="Times New Roman"/>
+          <w:szCs w:val="22"/>
+        </w:rPr>
+        <w:br/>
+      </w:r>
+      <w:r>
+        <w:rPr>
+          <w:rFonts w:ascii="Times New Roman" w:hAnsi="Times New Roman"/>
+          <w:szCs w:val="22"/>
+          <w:shd w:val="clear" w:color="auto" w:fill="FFFFFF"/>
+        </w:rPr>
+        <w:t>• Filtering and cleaning data.</w:t>
+      </w:r>
+      <w:r>
+        <w:rPr>
+          <w:rFonts w:ascii="Times New Roman" w:hAnsi="Times New Roman"/>
+          <w:szCs w:val="22"/>
+        </w:rPr>
+        <w:br/>
+      </w:r>
+      <w:r>
+        <w:rPr>
+          <w:rFonts w:ascii="Times New Roman" w:hAnsi="Times New Roman"/>
+          <w:szCs w:val="22"/>
+          <w:shd w:val="clear" w:color="auto" w:fill="FFFFFF"/>
+        </w:rPr>
+        <w:t>• Working with management to prioritize business and information needs.</w:t>
+      </w:r>
+      <w:r>
+        <w:rPr>
+          <w:rFonts w:ascii="Times New Roman" w:hAnsi="Times New Roman"/>
+          <w:szCs w:val="22"/>
+        </w:rPr>
+        <w:br/>
+      </w:r>
+      <w:r>
+        <w:rPr>
+          <w:rFonts w:ascii="Times New Roman" w:hAnsi="Times New Roman"/>
+          <w:szCs w:val="22"/>
+          <w:shd w:val="clear" w:color="auto" w:fill="FFFFFF"/>
+        </w:rPr>
+        <w:t>• Locating and defining new process improvement opportunities.</w:t>
       </w:r>
     </w:p>
     <w:p>
@@ -1141,7 +1462,19 @@
         <w:ind w:left="990"/>
         <w:rPr>
           <w:rFonts w:ascii="Times New Roman" w:hAnsi="Times New Roman"/>
-          <w:sz w:val="6"/>
+          <w:szCs w:val="22"/>
+          <w:shd w:val="clear" w:color="auto" w:fill="FFFFFF"/>
+        </w:rPr>
+      </w:pPr>
+    </w:p>
+    <w:p>
+      <w:pPr>
+        <w:pStyle w:val="PlainText"/>
+        <w:spacing w:line="276" w:lineRule="auto"/>
+        <w:ind w:left="990"/>
+        <w:rPr>
+          <w:rFonts w:ascii="Times New Roman" w:hAnsi="Times New Roman"/>
+          <w:sz w:val="4"/>
           <w:szCs w:val="6"/>
           <w:shd w:val="clear" w:color="auto" w:fill="FFFFFF"/>
         </w:rPr>
@@ -1153,13 +1486,11 @@
         <w:spacing w:line="276" w:lineRule="auto"/>
         <w:rPr>
           <w:rFonts w:ascii="Times New Roman" w:eastAsia="MS Mincho" w:hAnsi="Times New Roman"/>
-          <w:sz w:val="22"/>
-        </w:rPr>
-      </w:pPr>
-      <w:r>
-        <w:rPr>
-          <w:rFonts w:ascii="Times New Roman" w:hAnsi="Times New Roman"/>
-          <w:sz w:val="22"/>
+        </w:rPr>
+      </w:pPr>
+      <w:r>
+        <w:rPr>
+          <w:rFonts w:ascii="Times New Roman" w:hAnsi="Times New Roman"/>
           <w:szCs w:val="22"/>
           <w:shd w:val="clear" w:color="auto" w:fill="FFFFFF"/>
         </w:rPr>
@@ -1172,19 +1503,24 @@
           <w:bCs/>
           <w:i/>
           <w:iCs/>
-          <w:sz w:val="22"/>
-        </w:rPr>
-        <w:t>Foreman</w:t>
-      </w:r>
-      <w:bookmarkStart w:id="0" w:name="_GoBack"/>
-      <w:bookmarkEnd w:id="0"/>
-      <w:r>
-        <w:rPr>
-          <w:rFonts w:ascii="Times New Roman" w:eastAsia="MS Mincho" w:hAnsi="Times New Roman"/>
-          <w:sz w:val="22"/>
+        </w:rPr>
+        <w:t>Moving Estimator</w:t>
+      </w:r>
+      <w:r>
+        <w:rPr>
+          <w:rFonts w:ascii="Times New Roman" w:eastAsia="MS Mincho" w:hAnsi="Times New Roman"/>
         </w:rPr>
         <w:t xml:space="preserve"> (05/2017 – 01/2018)</w:t>
       </w:r>
+    </w:p>
+    <w:p>
+      <w:pPr>
+        <w:pStyle w:val="PlainText"/>
+        <w:spacing w:line="276" w:lineRule="auto"/>
+        <w:rPr>
+          <w:rFonts w:ascii="Times New Roman" w:eastAsia="MS Mincho" w:hAnsi="Times New Roman"/>
+        </w:rPr>
+      </w:pPr>
     </w:p>
     <w:p>
       <w:pPr>
@@ -1193,24 +1529,21 @@
         <w:ind w:left="990"/>
         <w:rPr>
           <w:rFonts w:ascii="Times New Roman" w:hAnsi="Times New Roman"/>
-          <w:sz w:val="22"/>
-          <w:szCs w:val="22"/>
-          <w:shd w:val="clear" w:color="auto" w:fill="FFFFFF"/>
-        </w:rPr>
-      </w:pPr>
-      <w:r>
-        <w:rPr>
-          <w:rFonts w:ascii="Times New Roman" w:hAnsi="Times New Roman"/>
-          <w:sz w:val="22"/>
-          <w:szCs w:val="22"/>
-          <w:shd w:val="clear" w:color="auto" w:fill="FFFFFF"/>
-        </w:rPr>
-        <w:t>• Ensure that the moving truck is prepared for a move on a daily basis - verify that the truck is loaded with all necessary moving supplies, dollies, straps, tools, and moving pads.</w:t>
-      </w:r>
-      <w:r>
-        <w:rPr>
-          <w:rFonts w:ascii="Times New Roman" w:hAnsi="Times New Roman"/>
-          <w:sz w:val="22"/>
+          <w:szCs w:val="22"/>
+          <w:shd w:val="clear" w:color="auto" w:fill="FFFFFF"/>
+        </w:rPr>
+      </w:pPr>
+      <w:r>
+        <w:rPr>
+          <w:rFonts w:ascii="Times New Roman" w:hAnsi="Times New Roman"/>
+          <w:szCs w:val="22"/>
+          <w:shd w:val="clear" w:color="auto" w:fill="FFFFFF"/>
+        </w:rPr>
+        <w:t>• Responsible for maintaining and fulfilling a robust calendar of appointments. Regularly monitoring e-mail and voice mail for customer and company communications.</w:t>
+      </w:r>
+      <w:r>
+        <w:rPr>
+          <w:rFonts w:ascii="Times New Roman" w:hAnsi="Times New Roman"/>
           <w:szCs w:val="22"/>
         </w:rPr>
         <w:br/>
@@ -1218,16 +1551,14 @@
       <w:r>
         <w:rPr>
           <w:rFonts w:ascii="Times New Roman" w:hAnsi="Times New Roman"/>
-          <w:sz w:val="22"/>
-          <w:szCs w:val="22"/>
-          <w:shd w:val="clear" w:color="auto" w:fill="FFFFFF"/>
-        </w:rPr>
-        <w:t>• Obtain contracts for the day's jobs and inquire about any details related to the job.</w:t>
-      </w:r>
-      <w:r>
-        <w:rPr>
-          <w:rFonts w:ascii="Times New Roman" w:hAnsi="Times New Roman"/>
-          <w:sz w:val="22"/>
+          <w:szCs w:val="22"/>
+          <w:shd w:val="clear" w:color="auto" w:fill="FFFFFF"/>
+        </w:rPr>
+        <w:t>• Maintain direct contact with customers to answer questions and resolve issues prior to, during and after the move.</w:t>
+      </w:r>
+      <w:r>
+        <w:rPr>
+          <w:rFonts w:ascii="Times New Roman" w:hAnsi="Times New Roman"/>
           <w:szCs w:val="22"/>
         </w:rPr>
         <w:br/>
@@ -1235,16 +1566,14 @@
       <w:r>
         <w:rPr>
           <w:rFonts w:ascii="Times New Roman" w:hAnsi="Times New Roman"/>
-          <w:sz w:val="22"/>
-          <w:szCs w:val="22"/>
-          <w:shd w:val="clear" w:color="auto" w:fill="FFFFFF"/>
-        </w:rPr>
-        <w:t>• Review the moving contract with the customers.</w:t>
-      </w:r>
-      <w:r>
-        <w:rPr>
-          <w:rFonts w:ascii="Times New Roman" w:hAnsi="Times New Roman"/>
-          <w:sz w:val="22"/>
+          <w:szCs w:val="22"/>
+          <w:shd w:val="clear" w:color="auto" w:fill="FFFFFF"/>
+        </w:rPr>
+        <w:t>• Prepare accurate and complete on-site moving estimates for individuals planning to move locally or within the state.</w:t>
+      </w:r>
+      <w:r>
+        <w:rPr>
+          <w:rFonts w:ascii="Times New Roman" w:hAnsi="Times New Roman"/>
           <w:szCs w:val="22"/>
         </w:rPr>
         <w:br/>
@@ -1252,97 +1581,53 @@
       <w:r>
         <w:rPr>
           <w:rFonts w:ascii="Times New Roman" w:hAnsi="Times New Roman"/>
-          <w:sz w:val="22"/>
-          <w:szCs w:val="22"/>
-          <w:shd w:val="clear" w:color="auto" w:fill="FFFFFF"/>
-        </w:rPr>
-        <w:t>• Supervise the proper loading of the truck.</w:t>
-      </w:r>
-      <w:r>
-        <w:rPr>
-          <w:rFonts w:ascii="Times New Roman" w:hAnsi="Times New Roman"/>
-          <w:sz w:val="22"/>
-          <w:szCs w:val="22"/>
-        </w:rPr>
-        <w:br/>
-      </w:r>
-      <w:r>
-        <w:rPr>
-          <w:rFonts w:ascii="Times New Roman" w:hAnsi="Times New Roman"/>
-          <w:sz w:val="22"/>
-          <w:szCs w:val="22"/>
-          <w:shd w:val="clear" w:color="auto" w:fill="FFFFFF"/>
-        </w:rPr>
-        <w:t>• Responsible for finalizing the contract and receiving payments from customers.</w:t>
-      </w:r>
-    </w:p>
-    <w:p>
-      <w:pPr>
-        <w:pStyle w:val="PlainText"/>
-        <w:rPr>
-          <w:rFonts w:ascii="Times New Roman" w:eastAsia="MS Mincho" w:hAnsi="Times New Roman"/>
-          <w:sz w:val="24"/>
-          <w:szCs w:val="24"/>
-        </w:rPr>
-      </w:pPr>
-      <w:r>
-        <w:rPr>
-          <w:rFonts w:ascii="Times New Roman" w:eastAsia="MS Mincho" w:hAnsi="Times New Roman"/>
-          <w:b/>
-          <w:bCs/>
-          <w:sz w:val="24"/>
-          <w:szCs w:val="24"/>
-        </w:rPr>
-        <w:t>Fruit Service</w:t>
-      </w:r>
-      <w:r>
-        <w:rPr>
-          <w:rFonts w:ascii="Times New Roman" w:eastAsia="MS Mincho" w:hAnsi="Times New Roman"/>
-          <w:b/>
-          <w:bCs/>
-          <w:sz w:val="24"/>
-          <w:szCs w:val="24"/>
-        </w:rPr>
-        <w:t xml:space="preserve"> </w:t>
-      </w:r>
-      <w:r>
-        <w:rPr>
-          <w:rFonts w:ascii="Times New Roman" w:eastAsia="MS Mincho" w:hAnsi="Times New Roman"/>
-          <w:b/>
-          <w:bCs/>
-          <w:sz w:val="24"/>
-          <w:szCs w:val="24"/>
-        </w:rPr>
-        <w:t>–</w:t>
-      </w:r>
-      <w:r>
-        <w:rPr>
-          <w:rFonts w:ascii="Times New Roman" w:eastAsia="MS Mincho" w:hAnsi="Times New Roman"/>
-          <w:sz w:val="24"/>
-          <w:szCs w:val="24"/>
-        </w:rPr>
-        <w:t xml:space="preserve"> Donetsk, Ukraine</w:t>
-      </w:r>
-    </w:p>
-    <w:p>
-      <w:pPr>
-        <w:pStyle w:val="PlainText"/>
-        <w:rPr>
-          <w:rFonts w:ascii="Times New Roman" w:eastAsia="MS Mincho" w:hAnsi="Times New Roman"/>
-          <w:sz w:val="6"/>
+          <w:szCs w:val="22"/>
+          <w:shd w:val="clear" w:color="auto" w:fill="FFFFFF"/>
+        </w:rPr>
+        <w:t>• Perform follow-up on pending estimates and maintains information in a designated system.</w:t>
+      </w:r>
+    </w:p>
+    <w:p>
+      <w:pPr>
+        <w:pStyle w:val="PlainText"/>
+        <w:spacing w:line="276" w:lineRule="auto"/>
+        <w:ind w:left="990"/>
+        <w:rPr>
+          <w:rFonts w:ascii="Times New Roman" w:hAnsi="Times New Roman"/>
+          <w:szCs w:val="22"/>
+          <w:shd w:val="clear" w:color="auto" w:fill="FFFFFF"/>
+        </w:rPr>
+      </w:pPr>
+    </w:p>
+    <w:p>
+      <w:pPr>
+        <w:pStyle w:val="PlainText"/>
+        <w:spacing w:line="276" w:lineRule="auto"/>
+        <w:ind w:left="990"/>
+        <w:rPr>
+          <w:rFonts w:ascii="Times New Roman" w:hAnsi="Times New Roman"/>
+          <w:sz w:val="4"/>
           <w:szCs w:val="6"/>
-        </w:rPr>
-      </w:pPr>
-    </w:p>
-    <w:p>
-      <w:pPr>
-        <w:pStyle w:val="PlainText"/>
-        <w:ind w:left="720"/>
-        <w:rPr>
-          <w:rFonts w:ascii="Times New Roman" w:eastAsia="MS Mincho" w:hAnsi="Times New Roman"/>
-          <w:sz w:val="22"/>
-        </w:rPr>
-      </w:pPr>
+          <w:shd w:val="clear" w:color="auto" w:fill="FFFFFF"/>
+        </w:rPr>
+      </w:pPr>
+    </w:p>
+    <w:p>
+      <w:pPr>
+        <w:pStyle w:val="PlainText"/>
+        <w:spacing w:line="276" w:lineRule="auto"/>
+        <w:rPr>
+          <w:rFonts w:ascii="Times New Roman" w:eastAsia="MS Mincho" w:hAnsi="Times New Roman"/>
+        </w:rPr>
+      </w:pPr>
+      <w:r>
+        <w:rPr>
+          <w:rFonts w:ascii="Times New Roman" w:hAnsi="Times New Roman"/>
+          <w:szCs w:val="22"/>
+          <w:shd w:val="clear" w:color="auto" w:fill="FFFFFF"/>
+        </w:rPr>
+        <w:tab/>
+      </w:r>
       <w:r>
         <w:rPr>
           <w:rFonts w:ascii="Times New Roman" w:eastAsia="MS Mincho" w:hAnsi="Times New Roman"/>
@@ -1350,156 +1635,161 @@
           <w:bCs/>
           <w:i/>
           <w:iCs/>
+        </w:rPr>
+        <w:t>Foreman</w:t>
+      </w:r>
+      <w:r>
+        <w:rPr>
+          <w:rFonts w:ascii="Times New Roman" w:eastAsia="MS Mincho" w:hAnsi="Times New Roman"/>
+        </w:rPr>
+        <w:t xml:space="preserve"> (05/2017 – 01/2018)</w:t>
+      </w:r>
+    </w:p>
+    <w:p>
+      <w:pPr>
+        <w:pStyle w:val="PlainText"/>
+        <w:spacing w:line="276" w:lineRule="auto"/>
+        <w:rPr>
+          <w:rFonts w:ascii="Times New Roman" w:eastAsia="MS Mincho" w:hAnsi="Times New Roman"/>
+        </w:rPr>
+      </w:pPr>
+    </w:p>
+    <w:p>
+      <w:pPr>
+        <w:pStyle w:val="PlainText"/>
+        <w:spacing w:line="276" w:lineRule="auto"/>
+        <w:ind w:left="990"/>
+        <w:rPr>
+          <w:rFonts w:ascii="Times New Roman" w:hAnsi="Times New Roman"/>
+          <w:szCs w:val="22"/>
+          <w:shd w:val="clear" w:color="auto" w:fill="FFFFFF"/>
+        </w:rPr>
+      </w:pPr>
+      <w:r>
+        <w:rPr>
+          <w:rFonts w:ascii="Times New Roman" w:hAnsi="Times New Roman"/>
+          <w:szCs w:val="22"/>
+          <w:shd w:val="clear" w:color="auto" w:fill="FFFFFF"/>
+        </w:rPr>
+        <w:t>• Ensure that the moving truck is prepared for a move on a daily basis - verify that the truck is loaded with all necessary moving supplies, dollies, straps, tools, and moving pads.</w:t>
+      </w:r>
+      <w:r>
+        <w:rPr>
+          <w:rFonts w:ascii="Times New Roman" w:hAnsi="Times New Roman"/>
+          <w:szCs w:val="22"/>
+        </w:rPr>
+        <w:br/>
+      </w:r>
+      <w:r>
+        <w:rPr>
+          <w:rFonts w:ascii="Times New Roman" w:hAnsi="Times New Roman"/>
+          <w:szCs w:val="22"/>
+          <w:shd w:val="clear" w:color="auto" w:fill="FFFFFF"/>
+        </w:rPr>
+        <w:t>• Obtain contracts for the day's jobs and inquire about any details related to the job.</w:t>
+      </w:r>
+      <w:r>
+        <w:rPr>
+          <w:rFonts w:ascii="Times New Roman" w:hAnsi="Times New Roman"/>
+          <w:szCs w:val="22"/>
+        </w:rPr>
+        <w:br/>
+      </w:r>
+      <w:r>
+        <w:rPr>
+          <w:rFonts w:ascii="Times New Roman" w:hAnsi="Times New Roman"/>
+          <w:szCs w:val="22"/>
+          <w:shd w:val="clear" w:color="auto" w:fill="FFFFFF"/>
+        </w:rPr>
+        <w:t>• Review the moving contract with the customers.</w:t>
+      </w:r>
+      <w:r>
+        <w:rPr>
+          <w:rFonts w:ascii="Times New Roman" w:hAnsi="Times New Roman"/>
+          <w:szCs w:val="22"/>
+        </w:rPr>
+        <w:br/>
+      </w:r>
+      <w:r>
+        <w:rPr>
+          <w:rFonts w:ascii="Times New Roman" w:hAnsi="Times New Roman"/>
+          <w:szCs w:val="22"/>
+          <w:shd w:val="clear" w:color="auto" w:fill="FFFFFF"/>
+        </w:rPr>
+        <w:t>• Supervise the proper loading of the truck.</w:t>
+      </w:r>
+      <w:r>
+        <w:rPr>
+          <w:rFonts w:ascii="Times New Roman" w:hAnsi="Times New Roman"/>
+          <w:szCs w:val="22"/>
+        </w:rPr>
+        <w:br/>
+      </w:r>
+      <w:r>
+        <w:rPr>
+          <w:rFonts w:ascii="Times New Roman" w:hAnsi="Times New Roman"/>
+          <w:szCs w:val="22"/>
+          <w:shd w:val="clear" w:color="auto" w:fill="FFFFFF"/>
+        </w:rPr>
+        <w:t>• Responsible for finalizing the contract and receiving payments from customers.</w:t>
+      </w:r>
+    </w:p>
+    <w:p>
+      <w:pPr>
+        <w:pStyle w:val="PlainText"/>
+        <w:rPr>
+          <w:rFonts w:ascii="Times New Roman" w:eastAsia="MS Mincho" w:hAnsi="Times New Roman"/>
+          <w:b/>
+          <w:bCs/>
           <w:sz w:val="22"/>
-        </w:rPr>
-        <w:t>Data Analyst</w:t>
-      </w:r>
-      <w:r>
+          <w:szCs w:val="24"/>
+        </w:rPr>
+      </w:pPr>
+    </w:p>
+    <w:p>
+      <w:pPr>
+        <w:pStyle w:val="PlainText"/>
         <w:rPr>
           <w:rFonts w:ascii="Times New Roman" w:eastAsia="MS Mincho" w:hAnsi="Times New Roman"/>
           <w:sz w:val="22"/>
-        </w:rPr>
-        <w:t xml:space="preserve"> (</w:t>
-      </w:r>
-      <w:r>
-        <w:rPr>
-          <w:rFonts w:ascii="Times New Roman" w:eastAsia="MS Mincho" w:hAnsi="Times New Roman"/>
+          <w:szCs w:val="24"/>
+        </w:rPr>
+      </w:pPr>
+      <w:r>
+        <w:rPr>
+          <w:rFonts w:ascii="Times New Roman" w:eastAsia="MS Mincho" w:hAnsi="Times New Roman"/>
+          <w:b/>
+          <w:bCs/>
           <w:sz w:val="22"/>
-        </w:rPr>
-        <w:t>09</w:t>
+          <w:szCs w:val="24"/>
+        </w:rPr>
+        <w:t>Fruit Service –</w:t>
       </w:r>
       <w:r>
         <w:rPr>
           <w:rFonts w:ascii="Times New Roman" w:eastAsia="MS Mincho" w:hAnsi="Times New Roman"/>
           <w:sz w:val="22"/>
-        </w:rPr>
-        <w:t>/201</w:t>
-      </w:r>
-      <w:r>
+          <w:szCs w:val="24"/>
+        </w:rPr>
+        <w:t xml:space="preserve"> Donetsk, Ukraine</w:t>
+      </w:r>
+    </w:p>
+    <w:p>
+      <w:pPr>
+        <w:pStyle w:val="PlainText"/>
         <w:rPr>
           <w:rFonts w:ascii="Times New Roman" w:eastAsia="MS Mincho" w:hAnsi="Times New Roman"/>
           <w:sz w:val="22"/>
-        </w:rPr>
-        <w:t>3</w:t>
-      </w:r>
-      <w:r>
-        <w:rPr>
-          <w:rFonts w:ascii="Times New Roman" w:eastAsia="MS Mincho" w:hAnsi="Times New Roman"/>
-          <w:sz w:val="22"/>
-        </w:rPr>
-        <w:t xml:space="preserve"> – </w:t>
-      </w:r>
-      <w:r>
-        <w:rPr>
-          <w:rFonts w:ascii="Times New Roman" w:eastAsia="MS Mincho" w:hAnsi="Times New Roman"/>
-          <w:sz w:val="22"/>
-        </w:rPr>
-        <w:t>05/2014</w:t>
-      </w:r>
-      <w:r>
-        <w:rPr>
-          <w:rFonts w:ascii="Times New Roman" w:eastAsia="MS Mincho" w:hAnsi="Times New Roman"/>
-          <w:sz w:val="22"/>
-        </w:rPr>
-        <w:t xml:space="preserve">) </w:t>
-      </w:r>
-    </w:p>
-    <w:p>
-      <w:pPr>
-        <w:pStyle w:val="PlainText"/>
-        <w:ind w:left="990"/>
-        <w:rPr>
-          <w:rFonts w:ascii="Times New Roman" w:hAnsi="Times New Roman"/>
-          <w:sz w:val="22"/>
-          <w:szCs w:val="22"/>
-          <w:shd w:val="clear" w:color="auto" w:fill="FFFFFF"/>
-        </w:rPr>
-      </w:pPr>
-      <w:r>
-        <w:rPr>
-          <w:rFonts w:ascii="Times New Roman" w:hAnsi="Times New Roman"/>
-          <w:sz w:val="22"/>
-          <w:szCs w:val="22"/>
-          <w:shd w:val="clear" w:color="auto" w:fill="FFFFFF"/>
-        </w:rPr>
-        <w:t>• Work with raw data in Excel and SQL.</w:t>
-      </w:r>
-      <w:r>
-        <w:rPr>
-          <w:rFonts w:ascii="Times New Roman" w:hAnsi="Times New Roman"/>
-          <w:sz w:val="22"/>
-          <w:szCs w:val="22"/>
-        </w:rPr>
-        <w:br/>
-      </w:r>
-      <w:r>
-        <w:rPr>
-          <w:rFonts w:ascii="Times New Roman" w:hAnsi="Times New Roman"/>
-          <w:sz w:val="22"/>
-          <w:szCs w:val="22"/>
-          <w:shd w:val="clear" w:color="auto" w:fill="FFFFFF"/>
-        </w:rPr>
-        <w:t>• Conducted analysis of product sales by region.</w:t>
-      </w:r>
-      <w:r>
-        <w:rPr>
-          <w:rFonts w:ascii="Times New Roman" w:hAnsi="Times New Roman"/>
-          <w:sz w:val="22"/>
-          <w:szCs w:val="22"/>
-        </w:rPr>
-        <w:br/>
-      </w:r>
-      <w:r>
-        <w:rPr>
-          <w:rFonts w:ascii="Times New Roman" w:hAnsi="Times New Roman"/>
-          <w:sz w:val="22"/>
-          <w:szCs w:val="22"/>
-          <w:shd w:val="clear" w:color="auto" w:fill="FFFFFF"/>
-        </w:rPr>
-        <w:t>• Assortment sales analysis.</w:t>
-      </w:r>
-      <w:r>
-        <w:rPr>
-          <w:rFonts w:ascii="Times New Roman" w:hAnsi="Times New Roman"/>
-          <w:sz w:val="22"/>
-          <w:szCs w:val="22"/>
-        </w:rPr>
-        <w:br/>
-      </w:r>
-      <w:r>
-        <w:rPr>
-          <w:rFonts w:ascii="Times New Roman" w:hAnsi="Times New Roman"/>
-          <w:sz w:val="22"/>
-          <w:szCs w:val="22"/>
-          <w:shd w:val="clear" w:color="auto" w:fill="FFFFFF"/>
-        </w:rPr>
-        <w:lastRenderedPageBreak/>
-        <w:t>• Seasonal analysis of product sales.</w:t>
-      </w:r>
-      <w:r>
-        <w:rPr>
-          <w:rFonts w:ascii="Times New Roman" w:hAnsi="Times New Roman"/>
-          <w:sz w:val="22"/>
-          <w:szCs w:val="22"/>
-        </w:rPr>
-        <w:br/>
-      </w:r>
-      <w:r>
-        <w:rPr>
-          <w:rFonts w:ascii="Times New Roman" w:hAnsi="Times New Roman"/>
-          <w:sz w:val="22"/>
-          <w:szCs w:val="22"/>
-          <w:shd w:val="clear" w:color="auto" w:fill="FFFFFF"/>
-        </w:rPr>
-        <w:t>• Analysis of economic indicators of the enterprise.</w:t>
-      </w:r>
-    </w:p>
-    <w:p>
-      <w:pPr>
-        <w:pStyle w:val="PlainText"/>
-        <w:rPr>
-          <w:rFonts w:ascii="Times New Roman" w:eastAsia="MS Mincho" w:hAnsi="Times New Roman"/>
-          <w:sz w:val="6"/>
+          <w:szCs w:val="24"/>
+        </w:rPr>
+      </w:pPr>
+    </w:p>
+    <w:p>
+      <w:pPr>
+        <w:pStyle w:val="PlainText"/>
+        <w:rPr>
+          <w:rFonts w:ascii="Times New Roman" w:eastAsia="MS Mincho" w:hAnsi="Times New Roman"/>
+          <w:sz w:val="4"/>
           <w:szCs w:val="6"/>
         </w:rPr>
       </w:pPr>
@@ -1510,7 +1800,6 @@
         <w:ind w:left="720"/>
         <w:rPr>
           <w:rFonts w:ascii="Times New Roman" w:eastAsia="MS Mincho" w:hAnsi="Times New Roman"/>
-          <w:sz w:val="22"/>
         </w:rPr>
       </w:pPr>
       <w:r>
@@ -1520,44 +1809,148 @@
           <w:bCs/>
           <w:i/>
           <w:iCs/>
-          <w:sz w:val="22"/>
+        </w:rPr>
+        <w:t>Data Analyst</w:t>
+      </w:r>
+      <w:r>
+        <w:rPr>
+          <w:rFonts w:ascii="Times New Roman" w:eastAsia="MS Mincho" w:hAnsi="Times New Roman"/>
+        </w:rPr>
+        <w:t xml:space="preserve"> (09/2013 – 05/2014) </w:t>
+      </w:r>
+    </w:p>
+    <w:p>
+      <w:pPr>
+        <w:pStyle w:val="PlainText"/>
+        <w:ind w:left="720"/>
+        <w:rPr>
+          <w:rFonts w:ascii="Times New Roman" w:eastAsia="MS Mincho" w:hAnsi="Times New Roman"/>
+        </w:rPr>
+      </w:pPr>
+    </w:p>
+    <w:p>
+      <w:pPr>
+        <w:pStyle w:val="PlainText"/>
+        <w:ind w:left="990"/>
+        <w:rPr>
+          <w:rFonts w:ascii="Times New Roman" w:hAnsi="Times New Roman"/>
+          <w:szCs w:val="22"/>
+          <w:shd w:val="clear" w:color="auto" w:fill="FFFFFF"/>
+        </w:rPr>
+      </w:pPr>
+      <w:r>
+        <w:rPr>
+          <w:rFonts w:ascii="Times New Roman" w:hAnsi="Times New Roman"/>
+          <w:szCs w:val="22"/>
+          <w:shd w:val="clear" w:color="auto" w:fill="FFFFFF"/>
+        </w:rPr>
+        <w:t>• Work with raw data in Excel and SQL.</w:t>
+      </w:r>
+      <w:r>
+        <w:rPr>
+          <w:rFonts w:ascii="Times New Roman" w:hAnsi="Times New Roman"/>
+          <w:szCs w:val="22"/>
+        </w:rPr>
+        <w:br/>
+      </w:r>
+      <w:r>
+        <w:rPr>
+          <w:rFonts w:ascii="Times New Roman" w:hAnsi="Times New Roman"/>
+          <w:szCs w:val="22"/>
+          <w:shd w:val="clear" w:color="auto" w:fill="FFFFFF"/>
+        </w:rPr>
+        <w:t>• Conducted analysis of product sales by region.</w:t>
+      </w:r>
+      <w:r>
+        <w:rPr>
+          <w:rFonts w:ascii="Times New Roman" w:hAnsi="Times New Roman"/>
+          <w:szCs w:val="22"/>
+        </w:rPr>
+        <w:br/>
+      </w:r>
+      <w:r>
+        <w:rPr>
+          <w:rFonts w:ascii="Times New Roman" w:hAnsi="Times New Roman"/>
+          <w:szCs w:val="22"/>
+          <w:shd w:val="clear" w:color="auto" w:fill="FFFFFF"/>
+        </w:rPr>
+        <w:t>• Assortment sales analysis.</w:t>
+      </w:r>
+      <w:r>
+        <w:rPr>
+          <w:rFonts w:ascii="Times New Roman" w:hAnsi="Times New Roman"/>
+          <w:szCs w:val="22"/>
+        </w:rPr>
+        <w:br/>
+      </w:r>
+      <w:r>
+        <w:rPr>
+          <w:rFonts w:ascii="Times New Roman" w:hAnsi="Times New Roman"/>
+          <w:szCs w:val="22"/>
+          <w:shd w:val="clear" w:color="auto" w:fill="FFFFFF"/>
+        </w:rPr>
+        <w:t>• Seasonal analysis of product sales.</w:t>
+      </w:r>
+      <w:r>
+        <w:rPr>
+          <w:rFonts w:ascii="Times New Roman" w:hAnsi="Times New Roman"/>
+          <w:szCs w:val="22"/>
+        </w:rPr>
+        <w:br/>
+      </w:r>
+      <w:r>
+        <w:rPr>
+          <w:rFonts w:ascii="Times New Roman" w:hAnsi="Times New Roman"/>
+          <w:szCs w:val="22"/>
+          <w:shd w:val="clear" w:color="auto" w:fill="FFFFFF"/>
+        </w:rPr>
+        <w:t>• Analysis of economic indicators of the enterprise.</w:t>
+      </w:r>
+    </w:p>
+    <w:p>
+      <w:pPr>
+        <w:pStyle w:val="PlainText"/>
+        <w:ind w:left="990"/>
+        <w:rPr>
+          <w:rFonts w:ascii="Times New Roman" w:hAnsi="Times New Roman"/>
+          <w:szCs w:val="22"/>
+          <w:shd w:val="clear" w:color="auto" w:fill="FFFFFF"/>
+        </w:rPr>
+      </w:pPr>
+    </w:p>
+    <w:p>
+      <w:pPr>
+        <w:pStyle w:val="PlainText"/>
+        <w:rPr>
+          <w:rFonts w:ascii="Times New Roman" w:eastAsia="MS Mincho" w:hAnsi="Times New Roman"/>
+          <w:sz w:val="4"/>
+          <w:szCs w:val="6"/>
+        </w:rPr>
+      </w:pPr>
+    </w:p>
+    <w:p>
+      <w:pPr>
+        <w:pStyle w:val="PlainText"/>
+        <w:ind w:left="720"/>
+        <w:rPr>
+          <w:rFonts w:ascii="Times New Roman" w:eastAsia="MS Mincho" w:hAnsi="Times New Roman"/>
+        </w:rPr>
+      </w:pPr>
+      <w:r>
+        <w:rPr>
+          <w:rFonts w:ascii="Times New Roman" w:eastAsia="MS Mincho" w:hAnsi="Times New Roman"/>
+          <w:b/>
+          <w:bCs/>
+          <w:i/>
+          <w:iCs/>
         </w:rPr>
         <w:t xml:space="preserve">Economics Department Intern </w:t>
       </w:r>
       <w:r>
         <w:rPr>
           <w:rFonts w:ascii="Times New Roman" w:eastAsia="MS Mincho" w:hAnsi="Times New Roman"/>
-          <w:sz w:val="22"/>
-        </w:rPr>
-        <w:t>(</w:t>
-      </w:r>
-      <w:r>
-        <w:rPr>
-          <w:rFonts w:ascii="Times New Roman" w:eastAsia="MS Mincho" w:hAnsi="Times New Roman"/>
-          <w:sz w:val="22"/>
-        </w:rPr>
-        <w:t>06</w:t>
-      </w:r>
-      <w:r>
-        <w:rPr>
-          <w:rFonts w:ascii="Times New Roman" w:eastAsia="MS Mincho" w:hAnsi="Times New Roman"/>
-          <w:sz w:val="22"/>
-        </w:rPr>
-        <w:t xml:space="preserve">/2013 – </w:t>
-      </w:r>
-      <w:r>
-        <w:rPr>
-          <w:rFonts w:ascii="Times New Roman" w:eastAsia="MS Mincho" w:hAnsi="Times New Roman"/>
-          <w:sz w:val="22"/>
-        </w:rPr>
-        <w:t>09/2013</w:t>
-      </w:r>
-      <w:r>
-        <w:rPr>
-          <w:rFonts w:ascii="Times New Roman" w:eastAsia="MS Mincho" w:hAnsi="Times New Roman"/>
-          <w:sz w:val="22"/>
-        </w:rPr>
-        <w:t xml:space="preserve">) </w:t>
+        </w:rPr>
+        <w:t xml:space="preserve">(06/2013 – 09/2013) </w:t>
       </w:r>
     </w:p>
     <w:p>
@@ -1566,7 +1959,16 @@
         <w:ind w:left="720"/>
         <w:rPr>
           <w:rFonts w:ascii="Times New Roman" w:eastAsia="MS Mincho" w:hAnsi="Times New Roman"/>
-          <w:sz w:val="6"/>
+        </w:rPr>
+      </w:pPr>
+    </w:p>
+    <w:p>
+      <w:pPr>
+        <w:pStyle w:val="PlainText"/>
+        <w:ind w:left="720"/>
+        <w:rPr>
+          <w:rFonts w:ascii="Times New Roman" w:eastAsia="MS Mincho" w:hAnsi="Times New Roman"/>
+          <w:sz w:val="4"/>
           <w:szCs w:val="6"/>
         </w:rPr>
       </w:pPr>
@@ -1577,14 +1979,12 @@
         <w:ind w:left="990"/>
         <w:rPr>
           <w:rFonts w:ascii="Times New Roman" w:eastAsia="MS Mincho" w:hAnsi="Times New Roman"/>
-          <w:sz w:val="22"/>
-          <w:szCs w:val="22"/>
-        </w:rPr>
-      </w:pPr>
-      <w:r>
-        <w:rPr>
-          <w:rFonts w:ascii="Times New Roman" w:hAnsi="Times New Roman"/>
-          <w:sz w:val="22"/>
+          <w:szCs w:val="22"/>
+        </w:rPr>
+      </w:pPr>
+      <w:r>
+        <w:rPr>
+          <w:rFonts w:ascii="Times New Roman" w:hAnsi="Times New Roman"/>
           <w:szCs w:val="22"/>
           <w:shd w:val="clear" w:color="auto" w:fill="FFFFFF"/>
         </w:rPr>
@@ -1593,7 +1993,6 @@
       <w:r>
         <w:rPr>
           <w:rFonts w:ascii="Times New Roman" w:hAnsi="Times New Roman"/>
-          <w:sz w:val="22"/>
           <w:szCs w:val="22"/>
         </w:rPr>
         <w:br/>
@@ -1601,7 +2000,6 @@
       <w:r>
         <w:rPr>
           <w:rFonts w:ascii="Times New Roman" w:hAnsi="Times New Roman"/>
-          <w:sz w:val="22"/>
           <w:szCs w:val="22"/>
           <w:shd w:val="clear" w:color="auto" w:fill="FFFFFF"/>
         </w:rPr>
@@ -1645,142 +2043,143 @@
     </w:p>
     <w:p>
       <w:pPr>
-        <w:rPr>
-          <w:rFonts w:eastAsia="MS Mincho"/>
-          <w:sz w:val="22"/>
-        </w:rPr>
-      </w:pPr>
-      <w:r>
         <w:rPr>
           <w:rFonts w:ascii="Times New Roman Bold" w:eastAsia="MS Mincho" w:hAnsi="Times New Roman Bold"/>
           <w:b/>
           <w:smallCaps/>
           <w:sz w:val="22"/>
         </w:rPr>
-        <w:t>University of California, San Diego</w:t>
-      </w:r>
-      <w:r>
-        <w:rPr>
-          <w:rFonts w:eastAsia="MS Mincho"/>
-          <w:sz w:val="22"/>
-        </w:rPr>
-        <w:t xml:space="preserve">, </w:t>
-      </w:r>
-      <w:r>
+      </w:pPr>
+    </w:p>
+    <w:p>
+      <w:pPr>
         <w:rPr>
           <w:rFonts w:eastAsia="MS Mincho"/>
           <w:b/>
-          <w:sz w:val="22"/>
-        </w:rPr>
-        <w:t>Extension</w:t>
-      </w:r>
-    </w:p>
-    <w:p>
-      <w:pPr>
-        <w:rPr>
-          <w:rFonts w:eastAsia="MS Mincho"/>
-          <w:i/>
-          <w:sz w:val="22"/>
-        </w:rPr>
-      </w:pPr>
-      <w:r>
-        <w:rPr>
-          <w:rFonts w:eastAsia="MS Mincho"/>
-          <w:i/>
-          <w:sz w:val="22"/>
-        </w:rPr>
-        <w:t>Data Science and Visualization Bootcamp</w:t>
-      </w:r>
-    </w:p>
-    <w:p>
-      <w:pPr>
-        <w:rPr>
-          <w:rFonts w:eastAsia="MS Mincho"/>
-          <w:sz w:val="22"/>
-        </w:rPr>
-      </w:pPr>
-      <w:r>
-        <w:rPr>
-          <w:rFonts w:eastAsia="MS Mincho"/>
-          <w:sz w:val="22"/>
-        </w:rPr>
-        <w:t>A 24-week intensive program focused on gaining technical programming skills</w:t>
-      </w:r>
-      <w:r>
-        <w:rPr>
-          <w:rFonts w:eastAsia="MS Mincho"/>
-          <w:sz w:val="22"/>
-        </w:rPr>
-        <w:t xml:space="preserve"> in Excel,</w:t>
-      </w:r>
-      <w:r>
-        <w:rPr>
-          <w:rFonts w:eastAsia="MS Mincho"/>
-          <w:sz w:val="22"/>
-        </w:rPr>
-        <w:t xml:space="preserve"> Python</w:t>
-      </w:r>
-      <w:r>
-        <w:rPr>
-          <w:rFonts w:eastAsia="MS Mincho"/>
-          <w:sz w:val="22"/>
-        </w:rPr>
-        <w:t>, HTML5, CSS3, JavaS</w:t>
-      </w:r>
-      <w:r>
-        <w:rPr>
-          <w:rFonts w:eastAsia="MS Mincho"/>
-          <w:sz w:val="22"/>
-        </w:rPr>
-        <w:t>cript, Bootstrap, MySQL, Web Scraping</w:t>
-      </w:r>
-      <w:r>
-        <w:rPr>
-          <w:rFonts w:eastAsia="MS Mincho"/>
-          <w:sz w:val="22"/>
-        </w:rPr>
-        <w:t>,</w:t>
-      </w:r>
-      <w:r>
-        <w:rPr>
-          <w:rFonts w:eastAsia="MS Mincho"/>
-          <w:sz w:val="22"/>
-        </w:rPr>
-        <w:t xml:space="preserve"> Machine Learning,</w:t>
-      </w:r>
-      <w:r>
-        <w:rPr>
-          <w:rFonts w:eastAsia="MS Mincho"/>
-          <w:sz w:val="22"/>
-        </w:rPr>
-        <w:t xml:space="preserve"> etc.</w:t>
-      </w:r>
-    </w:p>
-    <w:p>
-      <w:pPr>
-        <w:pStyle w:val="PlainText"/>
+          <w:sz w:val="20"/>
+        </w:rPr>
+      </w:pPr>
+      <w:r>
         <w:rPr>
           <w:rFonts w:ascii="Times New Roman Bold" w:eastAsia="MS Mincho" w:hAnsi="Times New Roman Bold"/>
           <w:b/>
           <w:smallCaps/>
-          <w:sz w:val="22"/>
-        </w:rPr>
-      </w:pPr>
-    </w:p>
-    <w:p>
-      <w:pPr>
-        <w:pStyle w:val="PlainText"/>
-        <w:rPr>
-          <w:rFonts w:ascii="Times New Roman" w:eastAsia="MS Mincho" w:hAnsi="Times New Roman"/>
-          <w:sz w:val="22"/>
-        </w:rPr>
-      </w:pPr>
-      <w:r>
+          <w:sz w:val="20"/>
+        </w:rPr>
+        <w:t>University of California, San Diego</w:t>
+      </w:r>
+      <w:r>
+        <w:rPr>
+          <w:rFonts w:eastAsia="MS Mincho"/>
+          <w:sz w:val="20"/>
+        </w:rPr>
+        <w:t xml:space="preserve">, </w:t>
+      </w:r>
+      <w:r>
+        <w:rPr>
+          <w:rFonts w:eastAsia="MS Mincho"/>
+          <w:b/>
+          <w:sz w:val="20"/>
+        </w:rPr>
+        <w:t>Extension</w:t>
+      </w:r>
+    </w:p>
+    <w:p>
+      <w:pPr>
+        <w:rPr>
+          <w:rFonts w:eastAsia="MS Mincho"/>
+          <w:i/>
+          <w:sz w:val="20"/>
+        </w:rPr>
+      </w:pPr>
+      <w:r>
+        <w:rPr>
+          <w:rFonts w:eastAsia="MS Mincho"/>
+          <w:i/>
+          <w:sz w:val="20"/>
+        </w:rPr>
+        <w:t>Data Science and Visualization Bootcamp</w:t>
+      </w:r>
+    </w:p>
+    <w:p>
+      <w:pPr>
+        <w:rPr>
+          <w:rFonts w:eastAsia="MS Mincho"/>
+          <w:sz w:val="20"/>
+        </w:rPr>
+      </w:pPr>
+      <w:r>
+        <w:rPr>
+          <w:rFonts w:eastAsia="MS Mincho"/>
+          <w:sz w:val="20"/>
+        </w:rPr>
+        <w:t>A 24-week intensive program focused on gaining technical programming skills</w:t>
+      </w:r>
+      <w:r>
+        <w:rPr>
+          <w:rFonts w:eastAsia="MS Mincho"/>
+          <w:sz w:val="20"/>
+        </w:rPr>
+        <w:t xml:space="preserve"> in Excel, Python</w:t>
+      </w:r>
+      <w:r>
+        <w:rPr>
+          <w:rFonts w:eastAsia="MS Mincho"/>
+          <w:sz w:val="20"/>
+        </w:rPr>
+        <w:t>, HTML5, CSS3, JavaS</w:t>
+      </w:r>
+      <w:r>
+        <w:rPr>
+          <w:rFonts w:eastAsia="MS Mincho"/>
+          <w:sz w:val="20"/>
+        </w:rPr>
+        <w:t>cript, Bootstrap, MySQL, Web Scraping</w:t>
+      </w:r>
+      <w:r>
+        <w:rPr>
+          <w:rFonts w:eastAsia="MS Mincho"/>
+          <w:sz w:val="20"/>
+        </w:rPr>
+        <w:t>,</w:t>
+      </w:r>
+      <w:r>
+        <w:rPr>
+          <w:rFonts w:eastAsia="MS Mincho"/>
+          <w:sz w:val="20"/>
+        </w:rPr>
+        <w:t xml:space="preserve"> Machine Learning,</w:t>
+      </w:r>
+      <w:r>
+        <w:rPr>
+          <w:rFonts w:eastAsia="MS Mincho"/>
+          <w:sz w:val="20"/>
+        </w:rPr>
+        <w:t xml:space="preserve"> etc.</w:t>
+      </w:r>
+    </w:p>
+    <w:p>
+      <w:pPr>
+        <w:pStyle w:val="PlainText"/>
         <w:rPr>
           <w:rFonts w:ascii="Times New Roman Bold" w:eastAsia="MS Mincho" w:hAnsi="Times New Roman Bold"/>
           <w:b/>
           <w:smallCaps/>
-          <w:sz w:val="22"/>
+        </w:rPr>
+      </w:pPr>
+    </w:p>
+    <w:p>
+      <w:pPr>
+        <w:pStyle w:val="PlainText"/>
+        <w:rPr>
+          <w:rFonts w:ascii="Times New Roman" w:eastAsia="MS Mincho" w:hAnsi="Times New Roman"/>
+        </w:rPr>
+      </w:pPr>
+      <w:r>
+        <w:rPr>
+          <w:rFonts w:ascii="Times New Roman Bold" w:eastAsia="MS Mincho" w:hAnsi="Times New Roman Bold"/>
+          <w:b/>
+          <w:smallCaps/>
         </w:rPr>
         <w:t>Donetsk national university, Ukraine</w:t>
       </w:r>
@@ -1791,7 +2190,7 @@
           <w:rFonts w:eastAsia="MS Mincho"/>
           <w:i/>
           <w:iCs/>
-          <w:sz w:val="22"/>
+          <w:sz w:val="20"/>
         </w:rPr>
       </w:pPr>
       <w:r>
@@ -1799,7 +2198,7 @@
           <w:rFonts w:eastAsia="MS Mincho"/>
           <w:i/>
           <w:iCs/>
-          <w:sz w:val="22"/>
+          <w:sz w:val="20"/>
         </w:rPr>
         <w:t>Bachelor’s Degree in Enterprise Economy</w:t>
       </w:r>
@@ -1808,27 +2207,27 @@
       <w:pPr>
         <w:rPr>
           <w:rFonts w:eastAsia="MS Mincho"/>
-          <w:sz w:val="22"/>
+          <w:sz w:val="20"/>
         </w:rPr>
       </w:pPr>
       <w:r>
         <w:rPr>
           <w:rFonts w:eastAsia="MS Mincho"/>
-          <w:sz w:val="22"/>
+          <w:sz w:val="20"/>
         </w:rPr>
         <w:t xml:space="preserve">4 years of </w:t>
       </w:r>
       <w:r>
         <w:rPr>
           <w:rFonts w:eastAsia="MS Mincho"/>
-          <w:sz w:val="22"/>
+          <w:sz w:val="20"/>
         </w:rPr>
         <w:t>studying Microeconomics</w:t>
       </w:r>
       <w:r>
         <w:rPr>
           <w:rFonts w:eastAsia="MS Mincho"/>
-          <w:sz w:val="22"/>
+          <w:sz w:val="20"/>
         </w:rPr>
         <w:t>, Macroeconomics and Economic statistic</w:t>
       </w:r>
@@ -2256,6 +2655,118 @@
     </w:lvl>
   </w:abstractNum>
   <w:abstractNum w:abstractNumId="3" w15:restartNumberingAfterBreak="0">
+    <w:nsid w:val="18E11308"/>
+    <w:multiLevelType w:val="hybridMultilevel"/>
+    <w:tmpl w:val="B528432C"/>
+    <w:lvl w:ilvl="0" w:tplc="C928A2F2">
+      <w:numFmt w:val="bullet"/>
+      <w:lvlText w:val=""/>
+      <w:lvlJc w:val="left"/>
+      <w:pPr>
+        <w:ind w:left="1350" w:hanging="360"/>
+      </w:pPr>
+      <w:rPr>
+        <w:rFonts w:ascii="Symbol" w:eastAsia="Times New Roman" w:hAnsi="Symbol" w:cs="Times New Roman" w:hint="default"/>
+      </w:rPr>
+    </w:lvl>
+    <w:lvl w:ilvl="1" w:tplc="04090003" w:tentative="1">
+      <w:start w:val="1"/>
+      <w:numFmt w:val="bullet"/>
+      <w:lvlText w:val="o"/>
+      <w:lvlJc w:val="left"/>
+      <w:pPr>
+        <w:ind w:left="2070" w:hanging="360"/>
+      </w:pPr>
+      <w:rPr>
+        <w:rFonts w:ascii="Courier New" w:hAnsi="Courier New" w:cs="Courier New" w:hint="default"/>
+      </w:rPr>
+    </w:lvl>
+    <w:lvl w:ilvl="2" w:tplc="04090005" w:tentative="1">
+      <w:start w:val="1"/>
+      <w:numFmt w:val="bullet"/>
+      <w:lvlText w:val=""/>
+      <w:lvlJc w:val="left"/>
+      <w:pPr>
+        <w:ind w:left="2790" w:hanging="360"/>
+      </w:pPr>
+      <w:rPr>
+        <w:rFonts w:ascii="Wingdings" w:hAnsi="Wingdings" w:hint="default"/>
+      </w:rPr>
+    </w:lvl>
+    <w:lvl w:ilvl="3" w:tplc="04090001" w:tentative="1">
+      <w:start w:val="1"/>
+      <w:numFmt w:val="bullet"/>
+      <w:lvlText w:val=""/>
+      <w:lvlJc w:val="left"/>
+      <w:pPr>
+        <w:ind w:left="3510" w:hanging="360"/>
+      </w:pPr>
+      <w:rPr>
+        <w:rFonts w:ascii="Symbol" w:hAnsi="Symbol" w:hint="default"/>
+      </w:rPr>
+    </w:lvl>
+    <w:lvl w:ilvl="4" w:tplc="04090003" w:tentative="1">
+      <w:start w:val="1"/>
+      <w:numFmt w:val="bullet"/>
+      <w:lvlText w:val="o"/>
+      <w:lvlJc w:val="left"/>
+      <w:pPr>
+        <w:ind w:left="4230" w:hanging="360"/>
+      </w:pPr>
+      <w:rPr>
+        <w:rFonts w:ascii="Courier New" w:hAnsi="Courier New" w:cs="Courier New" w:hint="default"/>
+      </w:rPr>
+    </w:lvl>
+    <w:lvl w:ilvl="5" w:tplc="04090005" w:tentative="1">
+      <w:start w:val="1"/>
+      <w:numFmt w:val="bullet"/>
+      <w:lvlText w:val=""/>
+      <w:lvlJc w:val="left"/>
+      <w:pPr>
+        <w:ind w:left="4950" w:hanging="360"/>
+      </w:pPr>
+      <w:rPr>
+        <w:rFonts w:ascii="Wingdings" w:hAnsi="Wingdings" w:hint="default"/>
+      </w:rPr>
+    </w:lvl>
+    <w:lvl w:ilvl="6" w:tplc="04090001" w:tentative="1">
+      <w:start w:val="1"/>
+      <w:numFmt w:val="bullet"/>
+      <w:lvlText w:val=""/>
+      <w:lvlJc w:val="left"/>
+      <w:pPr>
+        <w:ind w:left="5670" w:hanging="360"/>
+      </w:pPr>
+      <w:rPr>
+        <w:rFonts w:ascii="Symbol" w:hAnsi="Symbol" w:hint="default"/>
+      </w:rPr>
+    </w:lvl>
+    <w:lvl w:ilvl="7" w:tplc="04090003" w:tentative="1">
+      <w:start w:val="1"/>
+      <w:numFmt w:val="bullet"/>
+      <w:lvlText w:val="o"/>
+      <w:lvlJc w:val="left"/>
+      <w:pPr>
+        <w:ind w:left="6390" w:hanging="360"/>
+      </w:pPr>
+      <w:rPr>
+        <w:rFonts w:ascii="Courier New" w:hAnsi="Courier New" w:cs="Courier New" w:hint="default"/>
+      </w:rPr>
+    </w:lvl>
+    <w:lvl w:ilvl="8" w:tplc="04090005" w:tentative="1">
+      <w:start w:val="1"/>
+      <w:numFmt w:val="bullet"/>
+      <w:lvlText w:val=""/>
+      <w:lvlJc w:val="left"/>
+      <w:pPr>
+        <w:ind w:left="7110" w:hanging="360"/>
+      </w:pPr>
+      <w:rPr>
+        <w:rFonts w:ascii="Wingdings" w:hAnsi="Wingdings" w:hint="default"/>
+      </w:rPr>
+    </w:lvl>
+  </w:abstractNum>
+  <w:abstractNum w:abstractNumId="4" w15:restartNumberingAfterBreak="0">
     <w:nsid w:val="272C080F"/>
     <w:multiLevelType w:val="hybridMultilevel"/>
     <w:tmpl w:val="967209C8"/>
@@ -2396,7 +2907,119 @@
       </w:rPr>
     </w:lvl>
   </w:abstractNum>
-  <w:abstractNum w:abstractNumId="4" w15:restartNumberingAfterBreak="0">
+  <w:abstractNum w:abstractNumId="5" w15:restartNumberingAfterBreak="0">
+    <w:nsid w:val="29FF619C"/>
+    <w:multiLevelType w:val="hybridMultilevel"/>
+    <w:tmpl w:val="DE2E49E4"/>
+    <w:lvl w:ilvl="0" w:tplc="DDFA6AC0">
+      <w:numFmt w:val="bullet"/>
+      <w:lvlText w:val=""/>
+      <w:lvlJc w:val="left"/>
+      <w:pPr>
+        <w:ind w:left="1350" w:hanging="360"/>
+      </w:pPr>
+      <w:rPr>
+        <w:rFonts w:ascii="Symbol" w:eastAsia="Times New Roman" w:hAnsi="Symbol" w:cs="Times New Roman" w:hint="default"/>
+      </w:rPr>
+    </w:lvl>
+    <w:lvl w:ilvl="1" w:tplc="04090003" w:tentative="1">
+      <w:start w:val="1"/>
+      <w:numFmt w:val="bullet"/>
+      <w:lvlText w:val="o"/>
+      <w:lvlJc w:val="left"/>
+      <w:pPr>
+        <w:ind w:left="2070" w:hanging="360"/>
+      </w:pPr>
+      <w:rPr>
+        <w:rFonts w:ascii="Courier New" w:hAnsi="Courier New" w:cs="Courier New" w:hint="default"/>
+      </w:rPr>
+    </w:lvl>
+    <w:lvl w:ilvl="2" w:tplc="04090005" w:tentative="1">
+      <w:start w:val="1"/>
+      <w:numFmt w:val="bullet"/>
+      <w:lvlText w:val=""/>
+      <w:lvlJc w:val="left"/>
+      <w:pPr>
+        <w:ind w:left="2790" w:hanging="360"/>
+      </w:pPr>
+      <w:rPr>
+        <w:rFonts w:ascii="Wingdings" w:hAnsi="Wingdings" w:hint="default"/>
+      </w:rPr>
+    </w:lvl>
+    <w:lvl w:ilvl="3" w:tplc="04090001" w:tentative="1">
+      <w:start w:val="1"/>
+      <w:numFmt w:val="bullet"/>
+      <w:lvlText w:val=""/>
+      <w:lvlJc w:val="left"/>
+      <w:pPr>
+        <w:ind w:left="3510" w:hanging="360"/>
+      </w:pPr>
+      <w:rPr>
+        <w:rFonts w:ascii="Symbol" w:hAnsi="Symbol" w:hint="default"/>
+      </w:rPr>
+    </w:lvl>
+    <w:lvl w:ilvl="4" w:tplc="04090003" w:tentative="1">
+      <w:start w:val="1"/>
+      <w:numFmt w:val="bullet"/>
+      <w:lvlText w:val="o"/>
+      <w:lvlJc w:val="left"/>
+      <w:pPr>
+        <w:ind w:left="4230" w:hanging="360"/>
+      </w:pPr>
+      <w:rPr>
+        <w:rFonts w:ascii="Courier New" w:hAnsi="Courier New" w:cs="Courier New" w:hint="default"/>
+      </w:rPr>
+    </w:lvl>
+    <w:lvl w:ilvl="5" w:tplc="04090005" w:tentative="1">
+      <w:start w:val="1"/>
+      <w:numFmt w:val="bullet"/>
+      <w:lvlText w:val=""/>
+      <w:lvlJc w:val="left"/>
+      <w:pPr>
+        <w:ind w:left="4950" w:hanging="360"/>
+      </w:pPr>
+      <w:rPr>
+        <w:rFonts w:ascii="Wingdings" w:hAnsi="Wingdings" w:hint="default"/>
+      </w:rPr>
+    </w:lvl>
+    <w:lvl w:ilvl="6" w:tplc="04090001" w:tentative="1">
+      <w:start w:val="1"/>
+      <w:numFmt w:val="bullet"/>
+      <w:lvlText w:val=""/>
+      <w:lvlJc w:val="left"/>
+      <w:pPr>
+        <w:ind w:left="5670" w:hanging="360"/>
+      </w:pPr>
+      <w:rPr>
+        <w:rFonts w:ascii="Symbol" w:hAnsi="Symbol" w:hint="default"/>
+      </w:rPr>
+    </w:lvl>
+    <w:lvl w:ilvl="7" w:tplc="04090003" w:tentative="1">
+      <w:start w:val="1"/>
+      <w:numFmt w:val="bullet"/>
+      <w:lvlText w:val="o"/>
+      <w:lvlJc w:val="left"/>
+      <w:pPr>
+        <w:ind w:left="6390" w:hanging="360"/>
+      </w:pPr>
+      <w:rPr>
+        <w:rFonts w:ascii="Courier New" w:hAnsi="Courier New" w:cs="Courier New" w:hint="default"/>
+      </w:rPr>
+    </w:lvl>
+    <w:lvl w:ilvl="8" w:tplc="04090005" w:tentative="1">
+      <w:start w:val="1"/>
+      <w:numFmt w:val="bullet"/>
+      <w:lvlText w:val=""/>
+      <w:lvlJc w:val="left"/>
+      <w:pPr>
+        <w:ind w:left="7110" w:hanging="360"/>
+      </w:pPr>
+      <w:rPr>
+        <w:rFonts w:ascii="Wingdings" w:hAnsi="Wingdings" w:hint="default"/>
+      </w:rPr>
+    </w:lvl>
+  </w:abstractNum>
+  <w:abstractNum w:abstractNumId="6" w15:restartNumberingAfterBreak="0">
     <w:nsid w:val="30304B07"/>
     <w:multiLevelType w:val="hybridMultilevel"/>
     <w:tmpl w:val="1FE601BC"/>
@@ -2509,7 +3132,7 @@
       </w:rPr>
     </w:lvl>
   </w:abstractNum>
-  <w:abstractNum w:abstractNumId="5" w15:restartNumberingAfterBreak="0">
+  <w:abstractNum w:abstractNumId="7" w15:restartNumberingAfterBreak="0">
     <w:nsid w:val="38D761F1"/>
     <w:multiLevelType w:val="hybridMultilevel"/>
     <w:tmpl w:val="2E2842A6"/>
@@ -2622,7 +3245,7 @@
       </w:rPr>
     </w:lvl>
   </w:abstractNum>
-  <w:abstractNum w:abstractNumId="6" w15:restartNumberingAfterBreak="0">
+  <w:abstractNum w:abstractNumId="8" w15:restartNumberingAfterBreak="0">
     <w:nsid w:val="3EBF6D20"/>
     <w:multiLevelType w:val="hybridMultilevel"/>
     <w:tmpl w:val="503090AE"/>
@@ -2763,7 +3386,7 @@
       </w:rPr>
     </w:lvl>
   </w:abstractNum>
-  <w:abstractNum w:abstractNumId="7" w15:restartNumberingAfterBreak="0">
+  <w:abstractNum w:abstractNumId="9" w15:restartNumberingAfterBreak="0">
     <w:nsid w:val="45E9494A"/>
     <w:multiLevelType w:val="hybridMultilevel"/>
     <w:tmpl w:val="CF9665E0"/>
@@ -2876,7 +3499,7 @@
       </w:rPr>
     </w:lvl>
   </w:abstractNum>
-  <w:abstractNum w:abstractNumId="8" w15:restartNumberingAfterBreak="0">
+  <w:abstractNum w:abstractNumId="10" w15:restartNumberingAfterBreak="0">
     <w:nsid w:val="4A0F5A11"/>
     <w:multiLevelType w:val="hybridMultilevel"/>
     <w:tmpl w:val="F1B8B64C"/>
@@ -3017,7 +3640,7 @@
       </w:rPr>
     </w:lvl>
   </w:abstractNum>
-  <w:abstractNum w:abstractNumId="9" w15:restartNumberingAfterBreak="0">
+  <w:abstractNum w:abstractNumId="11" w15:restartNumberingAfterBreak="0">
     <w:nsid w:val="4ECB0168"/>
     <w:multiLevelType w:val="hybridMultilevel"/>
     <w:tmpl w:val="57E4471A"/>
@@ -3158,7 +3781,7 @@
       </w:rPr>
     </w:lvl>
   </w:abstractNum>
-  <w:abstractNum w:abstractNumId="10" w15:restartNumberingAfterBreak="0">
+  <w:abstractNum w:abstractNumId="12" w15:restartNumberingAfterBreak="0">
     <w:nsid w:val="60FC75DE"/>
     <w:multiLevelType w:val="hybridMultilevel"/>
     <w:tmpl w:val="094AA626"/>
@@ -3299,38 +3922,159 @@
       </w:rPr>
     </w:lvl>
   </w:abstractNum>
+  <w:abstractNum w:abstractNumId="13" w15:restartNumberingAfterBreak="0">
+    <w:nsid w:val="74C85C2D"/>
+    <w:multiLevelType w:val="hybridMultilevel"/>
+    <w:tmpl w:val="2B6AFE7E"/>
+    <w:lvl w:ilvl="0" w:tplc="524EDC3A">
+      <w:numFmt w:val="bullet"/>
+      <w:lvlText w:val=""/>
+      <w:lvlJc w:val="left"/>
+      <w:pPr>
+        <w:ind w:left="1350" w:hanging="360"/>
+      </w:pPr>
+      <w:rPr>
+        <w:rFonts w:ascii="Symbol" w:eastAsia="Times New Roman" w:hAnsi="Symbol" w:cs="Times New Roman" w:hint="default"/>
+      </w:rPr>
+    </w:lvl>
+    <w:lvl w:ilvl="1" w:tplc="04090003" w:tentative="1">
+      <w:start w:val="1"/>
+      <w:numFmt w:val="bullet"/>
+      <w:lvlText w:val="o"/>
+      <w:lvlJc w:val="left"/>
+      <w:pPr>
+        <w:ind w:left="2070" w:hanging="360"/>
+      </w:pPr>
+      <w:rPr>
+        <w:rFonts w:ascii="Courier New" w:hAnsi="Courier New" w:cs="Courier New" w:hint="default"/>
+      </w:rPr>
+    </w:lvl>
+    <w:lvl w:ilvl="2" w:tplc="04090005" w:tentative="1">
+      <w:start w:val="1"/>
+      <w:numFmt w:val="bullet"/>
+      <w:lvlText w:val=""/>
+      <w:lvlJc w:val="left"/>
+      <w:pPr>
+        <w:ind w:left="2790" w:hanging="360"/>
+      </w:pPr>
+      <w:rPr>
+        <w:rFonts w:ascii="Wingdings" w:hAnsi="Wingdings" w:hint="default"/>
+      </w:rPr>
+    </w:lvl>
+    <w:lvl w:ilvl="3" w:tplc="04090001" w:tentative="1">
+      <w:start w:val="1"/>
+      <w:numFmt w:val="bullet"/>
+      <w:lvlText w:val=""/>
+      <w:lvlJc w:val="left"/>
+      <w:pPr>
+        <w:ind w:left="3510" w:hanging="360"/>
+      </w:pPr>
+      <w:rPr>
+        <w:rFonts w:ascii="Symbol" w:hAnsi="Symbol" w:hint="default"/>
+      </w:rPr>
+    </w:lvl>
+    <w:lvl w:ilvl="4" w:tplc="04090003" w:tentative="1">
+      <w:start w:val="1"/>
+      <w:numFmt w:val="bullet"/>
+      <w:lvlText w:val="o"/>
+      <w:lvlJc w:val="left"/>
+      <w:pPr>
+        <w:ind w:left="4230" w:hanging="360"/>
+      </w:pPr>
+      <w:rPr>
+        <w:rFonts w:ascii="Courier New" w:hAnsi="Courier New" w:cs="Courier New" w:hint="default"/>
+      </w:rPr>
+    </w:lvl>
+    <w:lvl w:ilvl="5" w:tplc="04090005" w:tentative="1">
+      <w:start w:val="1"/>
+      <w:numFmt w:val="bullet"/>
+      <w:lvlText w:val=""/>
+      <w:lvlJc w:val="left"/>
+      <w:pPr>
+        <w:ind w:left="4950" w:hanging="360"/>
+      </w:pPr>
+      <w:rPr>
+        <w:rFonts w:ascii="Wingdings" w:hAnsi="Wingdings" w:hint="default"/>
+      </w:rPr>
+    </w:lvl>
+    <w:lvl w:ilvl="6" w:tplc="04090001" w:tentative="1">
+      <w:start w:val="1"/>
+      <w:numFmt w:val="bullet"/>
+      <w:lvlText w:val=""/>
+      <w:lvlJc w:val="left"/>
+      <w:pPr>
+        <w:ind w:left="5670" w:hanging="360"/>
+      </w:pPr>
+      <w:rPr>
+        <w:rFonts w:ascii="Symbol" w:hAnsi="Symbol" w:hint="default"/>
+      </w:rPr>
+    </w:lvl>
+    <w:lvl w:ilvl="7" w:tplc="04090003" w:tentative="1">
+      <w:start w:val="1"/>
+      <w:numFmt w:val="bullet"/>
+      <w:lvlText w:val="o"/>
+      <w:lvlJc w:val="left"/>
+      <w:pPr>
+        <w:ind w:left="6390" w:hanging="360"/>
+      </w:pPr>
+      <w:rPr>
+        <w:rFonts w:ascii="Courier New" w:hAnsi="Courier New" w:cs="Courier New" w:hint="default"/>
+      </w:rPr>
+    </w:lvl>
+    <w:lvl w:ilvl="8" w:tplc="04090005" w:tentative="1">
+      <w:start w:val="1"/>
+      <w:numFmt w:val="bullet"/>
+      <w:lvlText w:val=""/>
+      <w:lvlJc w:val="left"/>
+      <w:pPr>
+        <w:ind w:left="7110" w:hanging="360"/>
+      </w:pPr>
+      <w:rPr>
+        <w:rFonts w:ascii="Wingdings" w:hAnsi="Wingdings" w:hint="default"/>
+      </w:rPr>
+    </w:lvl>
+  </w:abstractNum>
   <w:num w:numId="1">
-    <w:abstractNumId w:val="6"/>
+    <w:abstractNumId w:val="8"/>
   </w:num>
   <w:num w:numId="2">
-    <w:abstractNumId w:val="8"/>
+    <w:abstractNumId w:val="10"/>
   </w:num>
   <w:num w:numId="3">
-    <w:abstractNumId w:val="9"/>
+    <w:abstractNumId w:val="11"/>
   </w:num>
   <w:num w:numId="4">
     <w:abstractNumId w:val="1"/>
   </w:num>
   <w:num w:numId="5">
-    <w:abstractNumId w:val="3"/>
+    <w:abstractNumId w:val="4"/>
   </w:num>
   <w:num w:numId="6">
-    <w:abstractNumId w:val="10"/>
+    <w:abstractNumId w:val="12"/>
   </w:num>
   <w:num w:numId="7">
     <w:abstractNumId w:val="0"/>
   </w:num>
   <w:num w:numId="8">
-    <w:abstractNumId w:val="4"/>
+    <w:abstractNumId w:val="6"/>
   </w:num>
   <w:num w:numId="9">
-    <w:abstractNumId w:val="7"/>
+    <w:abstractNumId w:val="9"/>
   </w:num>
   <w:num w:numId="10">
-    <w:abstractNumId w:val="5"/>
+    <w:abstractNumId w:val="7"/>
   </w:num>
   <w:num w:numId="11">
     <w:abstractNumId w:val="2"/>
+  </w:num>
+  <w:num w:numId="12">
+    <w:abstractNumId w:val="5"/>
+  </w:num>
+  <w:num w:numId="13">
+    <w:abstractNumId w:val="3"/>
+  </w:num>
+  <w:num w:numId="14">
+    <w:abstractNumId w:val="13"/>
   </w:num>
 </w:numbering>
 </file>

</xml_diff>